<commit_message>
mejora edicion y agregado de VISTOS
</commit_message>
<xml_diff>
--- a/public/plantillas/resoluciones/plantilla-resolucion.docx
+++ b/public/plantillas/resoluciones/plantilla-resolucion.docx
@@ -1,6 +1,6 @@
 
 <file path=word/document.xml><?xml version="1.0" encoding="utf-8"?>
-<w:document xmlns:wpc="http://schemas.microsoft.com/office/word/2010/wordprocessingCanvas" xmlns:cx="http://schemas.microsoft.com/office/drawing/2014/chartex" xmlns:cx1="http://schemas.microsoft.com/office/drawing/2015/9/8/chartex" xmlns:cx2="http://schemas.microsoft.com/office/drawing/2015/10/21/chartex" xmlns:cx3="http://schemas.microsoft.com/office/drawing/2016/5/9/chartex" xmlns:cx4="http://schemas.microsoft.com/office/drawing/2016/5/10/chartex" xmlns:cx5="http://schemas.microsoft.com/office/drawing/2016/5/11/chartex" xmlns:cx6="http://schemas.microsoft.com/office/drawing/2016/5/12/chartex" xmlns:cx7="http://schemas.microsoft.com/office/drawing/2016/5/13/chartex" xmlns:cx8="http://schemas.microsoft.com/office/drawing/2016/5/14/chartex" xmlns:mc="http://schemas.openxmlformats.org/markup-compatibility/2006" xmlns:aink="http://schemas.microsoft.com/office/drawing/2016/ink" xmlns:am3d="http://schemas.microsoft.com/office/drawing/2017/model3d" xmlns:o="urn:schemas-microsoft-com:office:office" xmlns:r="http://schemas.openxmlformats.org/officeDocument/2006/relationships" xmlns:m="http://schemas.openxmlformats.org/officeDocument/2006/math" xmlns:v="urn:schemas-microsoft-com:vml" xmlns:wp14="http://schemas.microsoft.com/office/word/2010/wordprocessingDrawing" xmlns:wp="http://schemas.openxmlformats.org/drawingml/2006/wordprocessingDrawing" xmlns:w10="urn:schemas-microsoft-com:office:word" xmlns:w="http://schemas.openxmlformats.org/wordprocessingml/2006/main" xmlns:w14="http://schemas.microsoft.com/office/word/2010/wordml" xmlns:w15="http://schemas.microsoft.com/office/word/2012/wordml" xmlns:w16cid="http://schemas.microsoft.com/office/word/2016/wordml/cid" xmlns:w16se="http://schemas.microsoft.com/office/word/2015/wordml/symex" xmlns:wpg="http://schemas.microsoft.com/office/word/2010/wordprocessingGroup" xmlns:wpi="http://schemas.microsoft.com/office/word/2010/wordprocessingInk" xmlns:wne="http://schemas.microsoft.com/office/word/2006/wordml" xmlns:wps="http://schemas.microsoft.com/office/word/2010/wordprocessingShape" mc:Ignorable="w14 w15 w16se w16cid wp14">
+<w:document xmlns:wpc="http://schemas.microsoft.com/office/word/2010/wordprocessingCanvas" xmlns:cx="http://schemas.microsoft.com/office/drawing/2014/chartex" xmlns:mc="http://schemas.openxmlformats.org/markup-compatibility/2006" xmlns:o="urn:schemas-microsoft-com:office:office" xmlns:r="http://schemas.openxmlformats.org/officeDocument/2006/relationships" xmlns:m="http://schemas.openxmlformats.org/officeDocument/2006/math" xmlns:v="urn:schemas-microsoft-com:vml" xmlns:wp14="http://schemas.microsoft.com/office/word/2010/wordprocessingDrawing" xmlns:wp="http://schemas.openxmlformats.org/drawingml/2006/wordprocessingDrawing" xmlns:w10="urn:schemas-microsoft-com:office:word" xmlns:w="http://schemas.openxmlformats.org/wordprocessingml/2006/main" xmlns:w14="http://schemas.microsoft.com/office/word/2010/wordml" xmlns:w15="http://schemas.microsoft.com/office/word/2012/wordml" xmlns:w16se="http://schemas.microsoft.com/office/word/2015/wordml/symex" xmlns:wpg="http://schemas.microsoft.com/office/word/2010/wordprocessingGroup" xmlns:wpi="http://schemas.microsoft.com/office/word/2010/wordprocessingInk" xmlns:wne="http://schemas.microsoft.com/office/word/2006/wordml" xmlns:wps="http://schemas.microsoft.com/office/word/2010/wordprocessingShape" mc:Ignorable="w14 w15 w16se wp14">
   <w:body>
     <w:p>
       <w:pPr>
@@ -34,8 +34,9 @@
           <w:rFonts w:ascii="Arial Narrow" w:hAnsi="Arial Narrow"/>
           <w:sz w:val="17"/>
           <w:szCs w:val="17"/>
-        </w:rPr>
-        <w:t xml:space="preserve">La Resolución </w:t>
+          <w:highlight w:val="yellow"/>
+        </w:rPr>
+        <w:t>${</w:t>
       </w:r>
       <w:proofErr w:type="spellStart"/>
       <w:r>
@@ -43,8 +44,9 @@
           <w:rFonts w:ascii="Arial Narrow" w:hAnsi="Arial Narrow"/>
           <w:sz w:val="17"/>
           <w:szCs w:val="17"/>
-        </w:rPr>
-        <w:t>N°</w:t>
+          <w:highlight w:val="yellow"/>
+        </w:rPr>
+        <w:t>visto_resolucion</w:t>
       </w:r>
       <w:proofErr w:type="spellEnd"/>
       <w:r>
@@ -52,16 +54,25 @@
           <w:rFonts w:ascii="Arial Narrow" w:hAnsi="Arial Narrow"/>
           <w:sz w:val="17"/>
           <w:szCs w:val="17"/>
-        </w:rPr>
-        <w:t xml:space="preserve"> 213-CF-FMH-UPLA/2022, Proveído</w:t>
-      </w:r>
-      <w:r>
-        <w:rPr>
-          <w:rFonts w:ascii="Arial Narrow" w:hAnsi="Arial Narrow"/>
-          <w:sz w:val="17"/>
-          <w:szCs w:val="17"/>
-        </w:rPr>
-        <w:t xml:space="preserve"> N°5161-2022-VRACD-UPLA1, Proveído u Oficio del Rector y acuerdo de </w:t>
+          <w:highlight w:val="yellow"/>
+        </w:rPr>
+        <w:t>}</w:t>
+      </w:r>
+      <w:r>
+        <w:rPr>
+          <w:rFonts w:ascii="Arial Narrow" w:hAnsi="Arial Narrow"/>
+          <w:sz w:val="17"/>
+          <w:szCs w:val="17"/>
+        </w:rPr>
+        <w:t xml:space="preserve"> </w:t>
+      </w:r>
+      <w:r>
+        <w:rPr>
+          <w:rFonts w:ascii="Arial Narrow" w:hAnsi="Arial Narrow"/>
+          <w:sz w:val="17"/>
+          <w:szCs w:val="17"/>
+        </w:rPr>
+        <w:t xml:space="preserve">y acuerdo de </w:t>
       </w:r>
       <w:r>
         <w:rPr>
@@ -161,7 +172,17 @@
           <w:sz w:val="17"/>
           <w:szCs w:val="17"/>
         </w:rPr>
-        <w:t xml:space="preserve">La Universidad Peruana Los Andes, se rige por sus principios y por las disposiciones pertinentes de </w:t>
+        <w:t>La Universidad Peruana Los Andes</w:t>
+      </w:r>
+      <w:bookmarkStart w:id="0" w:name="_GoBack"/>
+      <w:bookmarkEnd w:id="0"/>
+      <w:r>
+        <w:rPr>
+          <w:rFonts w:ascii="Arial Narrow" w:hAnsi="Arial Narrow"/>
+          <w:sz w:val="17"/>
+          <w:szCs w:val="17"/>
+        </w:rPr>
+        <w:t xml:space="preserve">, se rige por sus principios y por las disposiciones pertinentes de </w:t>
       </w:r>
       <w:r>
         <w:rPr>
@@ -177,61 +198,7 @@
           <w:sz w:val="17"/>
           <w:szCs w:val="17"/>
         </w:rPr>
-        <w:t xml:space="preserve">a Constitución Política del Perú, Ley Universitaria </w:t>
-      </w:r>
-      <w:proofErr w:type="spellStart"/>
-      <w:r>
-        <w:rPr>
-          <w:rFonts w:ascii="Arial Narrow" w:hAnsi="Arial Narrow"/>
-          <w:sz w:val="17"/>
-          <w:szCs w:val="17"/>
-        </w:rPr>
-        <w:t>N°</w:t>
-      </w:r>
-      <w:proofErr w:type="spellEnd"/>
-      <w:r>
-        <w:rPr>
-          <w:rFonts w:ascii="Arial Narrow" w:hAnsi="Arial Narrow"/>
-          <w:sz w:val="17"/>
-          <w:szCs w:val="17"/>
-        </w:rPr>
-        <w:t xml:space="preserve"> 30220, Ley General de Educación </w:t>
-      </w:r>
-      <w:proofErr w:type="spellStart"/>
-      <w:r>
-        <w:rPr>
-          <w:rFonts w:ascii="Arial Narrow" w:hAnsi="Arial Narrow"/>
-          <w:sz w:val="17"/>
-          <w:szCs w:val="17"/>
-        </w:rPr>
-        <w:t>N°</w:t>
-      </w:r>
-      <w:proofErr w:type="spellEnd"/>
-      <w:r>
-        <w:rPr>
-          <w:rFonts w:ascii="Arial Narrow" w:hAnsi="Arial Narrow"/>
-          <w:sz w:val="17"/>
-          <w:szCs w:val="17"/>
-        </w:rPr>
-        <w:t xml:space="preserve"> 28044, el Estatuto, Reglamentos y demás normas conexas; asimismo, mediante Resolución del Consejo Directivo </w:t>
-      </w:r>
-      <w:proofErr w:type="spellStart"/>
-      <w:r>
-        <w:rPr>
-          <w:rFonts w:ascii="Arial Narrow" w:hAnsi="Arial Narrow"/>
-          <w:sz w:val="17"/>
-          <w:szCs w:val="17"/>
-        </w:rPr>
-        <w:t>N°</w:t>
-      </w:r>
-      <w:proofErr w:type="spellEnd"/>
-      <w:r>
-        <w:rPr>
-          <w:rFonts w:ascii="Arial Narrow" w:hAnsi="Arial Narrow"/>
-          <w:sz w:val="17"/>
-          <w:szCs w:val="17"/>
-        </w:rPr>
-        <w:t xml:space="preserve"> 025-2020-SUNEDU/CD de fecha 13.02.2020, se otorga la licencia, para ofrecer </w:t>
+        <w:t xml:space="preserve">a Constitución Política del Perú, Ley Universitaria N° 30220, Ley General de Educación N° 28044, el Estatuto, Reglamentos y demás normas conexas; asimismo, mediante Resolución del Consejo Directivo N° 025-2020-SUNEDU/CD de fecha 13.02.2020, se otorga la licencia, para ofrecer </w:t>
       </w:r>
       <w:r>
         <w:rPr>
@@ -265,25 +232,7 @@
           <w:sz w:val="17"/>
           <w:szCs w:val="17"/>
         </w:rPr>
-        <w:t xml:space="preserve">La Superintendencia Nacional de Educación Superior Universitaria mediante Resolución </w:t>
-      </w:r>
-      <w:proofErr w:type="spellStart"/>
-      <w:r>
-        <w:rPr>
-          <w:rFonts w:ascii="Arial Narrow" w:hAnsi="Arial Narrow"/>
-          <w:sz w:val="17"/>
-          <w:szCs w:val="17"/>
-        </w:rPr>
-        <w:t>N°</w:t>
-      </w:r>
-      <w:proofErr w:type="spellEnd"/>
-      <w:r>
-        <w:rPr>
-          <w:rFonts w:ascii="Arial Narrow" w:hAnsi="Arial Narrow"/>
-          <w:sz w:val="17"/>
-          <w:szCs w:val="17"/>
-        </w:rPr>
-        <w:t xml:space="preserve"> 111-2018-SUNEDU/CD, mediante la cual aprueba el "Reglamento del Proceso de Cese de Actividades de Universidades y Escuelas de Posgrado';</w:t>
+        <w:t>La Superintendencia Nacional de Educación Superior Universitaria mediante Resolución N° 111-2018-SUNEDU/CD, mediante la cual aprueba el "Reglamento del Proceso de Cese de Actividades de Universidades y Escuelas de Posgrado';</w:t>
       </w:r>
     </w:p>
     <w:p>
@@ -301,25 +250,7 @@
           <w:sz w:val="17"/>
           <w:szCs w:val="17"/>
         </w:rPr>
-        <w:t xml:space="preserve">La Dirección de Supervisión de la Superintendencia Nacional de Educación Superior Universitaria mediante Oficio </w:t>
-      </w:r>
-      <w:proofErr w:type="spellStart"/>
-      <w:r>
-        <w:rPr>
-          <w:rFonts w:ascii="Arial Narrow" w:hAnsi="Arial Narrow"/>
-          <w:sz w:val="17"/>
-          <w:szCs w:val="17"/>
-        </w:rPr>
-        <w:t>N°</w:t>
-      </w:r>
-      <w:proofErr w:type="spellEnd"/>
-      <w:r>
-        <w:rPr>
-          <w:rFonts w:ascii="Arial Narrow" w:hAnsi="Arial Narrow"/>
-          <w:sz w:val="17"/>
-          <w:szCs w:val="17"/>
-        </w:rPr>
-        <w:t xml:space="preserve"> 3911-2021-SUNEDU-02-13 de fecha 15.12.2021, remite al señor Rector de la Universidad Pe</w:t>
+        <w:t>La Dirección de Supervisión de la Superintendencia Nacional de Educación Superior Universitaria mediante Oficio N° 3911-2021-SUNEDU-02-13 de fecha 15.12.2021, remite al señor Rector de la Universidad Pe</w:t>
       </w:r>
       <w:r>
         <w:rPr>
@@ -335,25 +266,7 @@
           <w:sz w:val="17"/>
           <w:szCs w:val="17"/>
         </w:rPr>
-        <w:t xml:space="preserve">na Los Andes, adjuntado el Informe de Resultados </w:t>
-      </w:r>
-      <w:proofErr w:type="spellStart"/>
-      <w:r>
-        <w:rPr>
-          <w:rFonts w:ascii="Arial Narrow" w:hAnsi="Arial Narrow"/>
-          <w:sz w:val="17"/>
-          <w:szCs w:val="17"/>
-        </w:rPr>
-        <w:t>N°</w:t>
-      </w:r>
-      <w:proofErr w:type="spellEnd"/>
-      <w:r>
-        <w:rPr>
-          <w:rFonts w:ascii="Arial Narrow" w:hAnsi="Arial Narrow"/>
-          <w:sz w:val="17"/>
-          <w:szCs w:val="17"/>
-        </w:rPr>
-        <w:t xml:space="preserve"> 0507-2021-SUNEDU02-13, en la cual informa </w:t>
+        <w:t xml:space="preserve">na Los Andes, adjuntado el Informe de Resultados N° 0507-2021-SUNEDU02-13, en la cual informa </w:t>
       </w:r>
       <w:r>
         <w:rPr>
@@ -401,25 +314,7 @@
           <w:sz w:val="17"/>
           <w:szCs w:val="17"/>
         </w:rPr>
-        <w:t xml:space="preserve"> artículo 6, numeral 7.1 del artículo 7, numeral 8.1 del artículo 8, el articulo 9 y el literal a) del artículo 13 del Reglamento del Proceso de Cese de Actividades de Universidades y Escuelas de Posgrado, aprobado mediante Resolución del Consejo Directivo </w:t>
-      </w:r>
-      <w:proofErr w:type="spellStart"/>
-      <w:r>
-        <w:rPr>
-          <w:rFonts w:ascii="Arial Narrow" w:hAnsi="Arial Narrow"/>
-          <w:sz w:val="17"/>
-          <w:szCs w:val="17"/>
-        </w:rPr>
-        <w:t>N°</w:t>
-      </w:r>
-      <w:proofErr w:type="spellEnd"/>
-      <w:r>
-        <w:rPr>
-          <w:rFonts w:ascii="Arial Narrow" w:hAnsi="Arial Narrow"/>
-          <w:sz w:val="17"/>
-          <w:szCs w:val="17"/>
-        </w:rPr>
-        <w:t xml:space="preserve"> 111-2018- SUNEDU/CD, en e</w:t>
+        <w:t xml:space="preserve"> artículo 6, numeral 7.1 del artículo 7, numeral 8.1 del artículo 8, el articulo 9 y el literal a) del artículo 13 del Reglamento del Proceso de Cese de Actividades de Universidades y Escuelas de Posgrado, aprobado mediante Resolución del Consejo Directivo N° 111-2018- SUNEDU/CD, en e</w:t>
       </w:r>
       <w:r>
         <w:rPr>
@@ -792,8 +687,6 @@
         </w:rPr>
         <w:t>${imagen-asunto}</w:t>
       </w:r>
-      <w:bookmarkStart w:id="0" w:name="_GoBack"/>
-      <w:bookmarkEnd w:id="0"/>
     </w:p>
     <w:p>
       <w:pPr>
@@ -855,74 +748,58 @@
     </w:p>
     <w:p>
       <w:pPr>
-        <w:rPr>
-          <w:rFonts w:ascii="Arial Narrow" w:hAnsi="Arial Narrow"/>
-          <w:sz w:val="17"/>
-          <w:szCs w:val="17"/>
-        </w:rPr>
-      </w:pPr>
+        <w:jc w:val="right"/>
+        <w:rPr>
+          <w:rFonts w:ascii="Arial Narrow" w:hAnsi="Arial Narrow"/>
+          <w:b/>
+          <w:sz w:val="17"/>
+          <w:szCs w:val="17"/>
+        </w:rPr>
+      </w:pPr>
+      <w:r>
+        <w:rPr>
+          <w:rFonts w:ascii="Arial Narrow" w:hAnsi="Arial Narrow"/>
+          <w:b/>
+          <w:sz w:val="17"/>
+          <w:szCs w:val="17"/>
+        </w:rPr>
+        <w:t>REGÍSTRESE, COMUNÍQUESE Y ARCHÍVESE</w:t>
+      </w:r>
+      <w:r>
+        <w:rPr>
+          <w:rFonts w:ascii="Arial Narrow" w:hAnsi="Arial Narrow"/>
+          <w:b/>
+          <w:sz w:val="17"/>
+          <w:szCs w:val="17"/>
+        </w:rPr>
+        <w:t>.</w:t>
+      </w:r>
     </w:p>
     <w:p>
       <w:pPr>
-        <w:jc w:val="right"/>
-        <w:rPr>
-          <w:rFonts w:ascii="Arial Narrow" w:hAnsi="Arial Narrow"/>
-          <w:sz w:val="17"/>
-          <w:szCs w:val="17"/>
-        </w:rPr>
-      </w:pPr>
-      <w:r>
-        <w:rPr>
-          <w:rFonts w:ascii="Arial Narrow" w:hAnsi="Arial Narrow"/>
-          <w:b/>
-          <w:sz w:val="17"/>
-          <w:szCs w:val="17"/>
-        </w:rPr>
-        <w:t>REGÍSTRESE, COMUNÍQUESE Y ARCHÍVESE</w:t>
-      </w:r>
+        <w:rPr>
+          <w:rFonts w:ascii="Arial Narrow" w:hAnsi="Arial Narrow"/>
+          <w:sz w:val="17"/>
+          <w:szCs w:val="17"/>
+        </w:rPr>
+      </w:pPr>
     </w:p>
     <w:p>
       <w:pPr>
-        <w:rPr>
-          <w:rFonts w:ascii="Arial Narrow" w:hAnsi="Arial Narrow"/>
-          <w:sz w:val="17"/>
-          <w:szCs w:val="17"/>
-        </w:rPr>
-      </w:pPr>
-    </w:p>
-    <w:p>
-      <w:pPr>
-        <w:rPr>
-          <w:rFonts w:ascii="Arial Narrow" w:hAnsi="Arial Narrow"/>
-          <w:sz w:val="17"/>
-          <w:szCs w:val="17"/>
-        </w:rPr>
-      </w:pPr>
-    </w:p>
-    <w:p>
-      <w:pPr>
         <w:jc w:val="right"/>
         <w:rPr>
           <w:rFonts w:ascii="Arial Narrow" w:hAnsi="Arial Narrow"/>
-          <w:b/>
-          <w:sz w:val="17"/>
-          <w:szCs w:val="17"/>
-        </w:rPr>
-      </w:pPr>
-      <w:r>
-        <w:rPr>
-          <w:rFonts w:ascii="Arial Narrow" w:hAnsi="Arial Narrow"/>
-          <w:b/>
-          <w:sz w:val="17"/>
-          <w:szCs w:val="17"/>
-        </w:rPr>
-        <w:t>.</w:t>
-      </w:r>
+          <w:sz w:val="17"/>
+          <w:szCs w:val="17"/>
+          <w:highlight w:val="yellow"/>
+        </w:rPr>
+      </w:pPr>
     </w:p>
     <w:sectPr>
       <w:headerReference w:type="default" r:id="rId8"/>
+      <w:footerReference w:type="default" r:id="rId9"/>
       <w:pgSz w:w="11906" w:h="16838" w:code="9"/>
-      <w:pgMar w:top="851" w:right="1418" w:bottom="851" w:left="1701" w:header="709" w:footer="709" w:gutter="0"/>
+      <w:pgMar w:top="851" w:right="1418" w:bottom="851" w:left="1701" w:header="709" w:footer="268" w:gutter="0"/>
       <w:cols w:space="708"/>
       <w:docGrid w:linePitch="360"/>
     </w:sectPr>
@@ -931,7 +808,7 @@
 </file>
 
 <file path=word/endnotes.xml><?xml version="1.0" encoding="utf-8"?>
-<w:endnotes xmlns:wpc="http://schemas.microsoft.com/office/word/2010/wordprocessingCanvas" xmlns:cx="http://schemas.microsoft.com/office/drawing/2014/chartex" xmlns:cx1="http://schemas.microsoft.com/office/drawing/2015/9/8/chartex" xmlns:cx2="http://schemas.microsoft.com/office/drawing/2015/10/21/chartex" xmlns:cx3="http://schemas.microsoft.com/office/drawing/2016/5/9/chartex" xmlns:cx4="http://schemas.microsoft.com/office/drawing/2016/5/10/chartex" xmlns:cx5="http://schemas.microsoft.com/office/drawing/2016/5/11/chartex" xmlns:cx6="http://schemas.microsoft.com/office/drawing/2016/5/12/chartex" xmlns:cx7="http://schemas.microsoft.com/office/drawing/2016/5/13/chartex" xmlns:cx8="http://schemas.microsoft.com/office/drawing/2016/5/14/chartex" xmlns:mc="http://schemas.openxmlformats.org/markup-compatibility/2006" xmlns:aink="http://schemas.microsoft.com/office/drawing/2016/ink" xmlns:am3d="http://schemas.microsoft.com/office/drawing/2017/model3d" xmlns:o="urn:schemas-microsoft-com:office:office" xmlns:r="http://schemas.openxmlformats.org/officeDocument/2006/relationships" xmlns:m="http://schemas.openxmlformats.org/officeDocument/2006/math" xmlns:v="urn:schemas-microsoft-com:vml" xmlns:wp14="http://schemas.microsoft.com/office/word/2010/wordprocessingDrawing" xmlns:wp="http://schemas.openxmlformats.org/drawingml/2006/wordprocessingDrawing" xmlns:w10="urn:schemas-microsoft-com:office:word" xmlns:w="http://schemas.openxmlformats.org/wordprocessingml/2006/main" xmlns:w14="http://schemas.microsoft.com/office/word/2010/wordml" xmlns:w15="http://schemas.microsoft.com/office/word/2012/wordml" xmlns:w16cid="http://schemas.microsoft.com/office/word/2016/wordml/cid" xmlns:w16se="http://schemas.microsoft.com/office/word/2015/wordml/symex" xmlns:wpg="http://schemas.microsoft.com/office/word/2010/wordprocessingGroup" xmlns:wpi="http://schemas.microsoft.com/office/word/2010/wordprocessingInk" xmlns:wne="http://schemas.microsoft.com/office/word/2006/wordml" xmlns:wps="http://schemas.microsoft.com/office/word/2010/wordprocessingShape" mc:Ignorable="w14 w15 w16se w16cid wp14">
+<w:endnotes xmlns:wpc="http://schemas.microsoft.com/office/word/2010/wordprocessingCanvas" xmlns:cx="http://schemas.microsoft.com/office/drawing/2014/chartex" xmlns:mc="http://schemas.openxmlformats.org/markup-compatibility/2006" xmlns:o="urn:schemas-microsoft-com:office:office" xmlns:r="http://schemas.openxmlformats.org/officeDocument/2006/relationships" xmlns:m="http://schemas.openxmlformats.org/officeDocument/2006/math" xmlns:v="urn:schemas-microsoft-com:vml" xmlns:wp14="http://schemas.microsoft.com/office/word/2010/wordprocessingDrawing" xmlns:wp="http://schemas.openxmlformats.org/drawingml/2006/wordprocessingDrawing" xmlns:w10="urn:schemas-microsoft-com:office:word" xmlns:w="http://schemas.openxmlformats.org/wordprocessingml/2006/main" xmlns:w14="http://schemas.microsoft.com/office/word/2010/wordml" xmlns:w15="http://schemas.microsoft.com/office/word/2012/wordml" xmlns:w16se="http://schemas.microsoft.com/office/word/2015/wordml/symex" xmlns:wpg="http://schemas.microsoft.com/office/word/2010/wordprocessingGroup" xmlns:wpi="http://schemas.microsoft.com/office/word/2010/wordprocessingInk" xmlns:wne="http://schemas.microsoft.com/office/word/2006/wordml" xmlns:wps="http://schemas.microsoft.com/office/word/2010/wordprocessingShape" mc:Ignorable="w14 w15 w16se wp14">
   <w:endnote w:type="separator" w:id="-1">
     <w:p>
       <w:pPr>
@@ -955,8 +832,327 @@
 </w:endnotes>
 </file>
 
+<file path=word/footer1.xml><?xml version="1.0" encoding="utf-8"?>
+<w:ftr xmlns:wpc="http://schemas.microsoft.com/office/word/2010/wordprocessingCanvas" xmlns:cx="http://schemas.microsoft.com/office/drawing/2014/chartex" xmlns:mc="http://schemas.openxmlformats.org/markup-compatibility/2006" xmlns:o="urn:schemas-microsoft-com:office:office" xmlns:r="http://schemas.openxmlformats.org/officeDocument/2006/relationships" xmlns:m="http://schemas.openxmlformats.org/officeDocument/2006/math" xmlns:v="urn:schemas-microsoft-com:vml" xmlns:wp14="http://schemas.microsoft.com/office/word/2010/wordprocessingDrawing" xmlns:wp="http://schemas.openxmlformats.org/drawingml/2006/wordprocessingDrawing" xmlns:w10="urn:schemas-microsoft-com:office:word" xmlns:w="http://schemas.openxmlformats.org/wordprocessingml/2006/main" xmlns:w14="http://schemas.microsoft.com/office/word/2010/wordml" xmlns:w15="http://schemas.microsoft.com/office/word/2012/wordml" xmlns:w16se="http://schemas.microsoft.com/office/word/2015/wordml/symex" xmlns:wpg="http://schemas.microsoft.com/office/word/2010/wordprocessingGroup" xmlns:wpi="http://schemas.microsoft.com/office/word/2010/wordprocessingInk" xmlns:wne="http://schemas.microsoft.com/office/word/2006/wordml" xmlns:wps="http://schemas.microsoft.com/office/word/2010/wordprocessingShape" mc:Ignorable="w14 w15 w16se wp14">
+  <w:sdt>
+    <w:sdtPr>
+      <w:rPr>
+        <w:rFonts w:ascii="Arial Narrow" w:hAnsi="Arial Narrow"/>
+        <w:sz w:val="17"/>
+        <w:szCs w:val="17"/>
+        <w:highlight w:val="yellow"/>
+      </w:rPr>
+      <w:id w:val="-447312893"/>
+      <w:docPartObj>
+        <w:docPartGallery w:val="Page Numbers (Bottom of Page)"/>
+        <w:docPartUnique/>
+      </w:docPartObj>
+    </w:sdtPr>
+    <w:sdtEndPr>
+      <w:rPr>
+        <w:sz w:val="16"/>
+        <w:highlight w:val="none"/>
+      </w:rPr>
+    </w:sdtEndPr>
+    <w:sdtContent>
+      <w:p>
+        <w:pPr>
+          <w:pStyle w:val="Piedepgina"/>
+          <w:jc w:val="right"/>
+          <w:rPr>
+            <w:rFonts w:ascii="Arial Narrow" w:hAnsi="Arial Narrow"/>
+            <w:sz w:val="17"/>
+            <w:szCs w:val="17"/>
+            <w:highlight w:val="yellow"/>
+          </w:rPr>
+        </w:pPr>
+        <w:r>
+          <w:rPr>
+            <w:rFonts w:ascii="Arial Narrow" w:hAnsi="Arial Narrow"/>
+            <w:noProof/>
+            <w:sz w:val="17"/>
+            <w:szCs w:val="17"/>
+            <w:lang w:val="en-US"/>
+          </w:rPr>
+          <mc:AlternateContent>
+            <mc:Choice Requires="wps">
+              <w:drawing>
+                <wp:anchor distT="0" distB="0" distL="114300" distR="114300" simplePos="0" relativeHeight="251661312" behindDoc="0" locked="0" layoutInCell="1" allowOverlap="1" wp14:anchorId="62C6E5B1" wp14:editId="0366B58F">
+                  <wp:simplePos x="0" y="0"/>
+                  <wp:positionH relativeFrom="margin">
+                    <wp:align>left</wp:align>
+                  </wp:positionH>
+                  <wp:positionV relativeFrom="paragraph">
+                    <wp:posOffset>64948</wp:posOffset>
+                  </wp:positionV>
+                  <wp:extent cx="1272844" cy="0"/>
+                  <wp:effectExtent l="0" t="0" r="0" b="0"/>
+                  <wp:wrapNone/>
+                  <wp:docPr id="11" name="Conector recto 11"/>
+                  <wp:cNvGraphicFramePr/>
+                  <a:graphic xmlns:a="http://schemas.openxmlformats.org/drawingml/2006/main">
+                    <a:graphicData uri="http://schemas.microsoft.com/office/word/2010/wordprocessingShape">
+                      <wps:wsp>
+                        <wps:cNvCnPr/>
+                        <wps:spPr>
+                          <a:xfrm>
+                            <a:off x="0" y="0"/>
+                            <a:ext cx="1272844" cy="0"/>
+                          </a:xfrm>
+                          <a:prstGeom prst="line">
+                            <a:avLst/>
+                          </a:prstGeom>
+                          <a:ln w="9525">
+                            <a:solidFill>
+                              <a:schemeClr val="tx1"/>
+                            </a:solidFill>
+                          </a:ln>
+                        </wps:spPr>
+                        <wps:style>
+                          <a:lnRef idx="1">
+                            <a:schemeClr val="accent1"/>
+                          </a:lnRef>
+                          <a:fillRef idx="0">
+                            <a:schemeClr val="accent1"/>
+                          </a:fillRef>
+                          <a:effectRef idx="0">
+                            <a:schemeClr val="accent1"/>
+                          </a:effectRef>
+                          <a:fontRef idx="minor">
+                            <a:schemeClr val="tx1"/>
+                          </a:fontRef>
+                        </wps:style>
+                        <wps:bodyPr/>
+                      </wps:wsp>
+                    </a:graphicData>
+                  </a:graphic>
+                  <wp14:sizeRelH relativeFrom="margin">
+                    <wp14:pctWidth>0</wp14:pctWidth>
+                  </wp14:sizeRelH>
+                </wp:anchor>
+              </w:drawing>
+            </mc:Choice>
+            <mc:Fallback xmlns:w16cid="http://schemas.microsoft.com/office/word/2016/wordml/cid" xmlns:am3d="http://schemas.microsoft.com/office/drawing/2017/model3d" xmlns:aink="http://schemas.microsoft.com/office/drawing/2016/ink" xmlns:cx8="http://schemas.microsoft.com/office/drawing/2016/5/14/chartex" xmlns:cx7="http://schemas.microsoft.com/office/drawing/2016/5/13/chartex" xmlns:cx6="http://schemas.microsoft.com/office/drawing/2016/5/12/chartex" xmlns:cx5="http://schemas.microsoft.com/office/drawing/2016/5/11/chartex" xmlns:cx4="http://schemas.microsoft.com/office/drawing/2016/5/10/chartex" xmlns:cx3="http://schemas.microsoft.com/office/drawing/2016/5/9/chartex" xmlns:cx2="http://schemas.microsoft.com/office/drawing/2015/10/21/chartex" xmlns:cx1="http://schemas.microsoft.com/office/drawing/2015/9/8/chartex">
+              <w:pict>
+                <v:line w14:anchorId="146B3CFB" id="Conector recto 11" o:spid="_x0000_s1026" style="position:absolute;z-index:251661312;visibility:visible;mso-wrap-style:square;mso-width-percent:0;mso-wrap-distance-left:9pt;mso-wrap-distance-top:0;mso-wrap-distance-right:9pt;mso-wrap-distance-bottom:0;mso-position-horizontal:left;mso-position-horizontal-relative:margin;mso-position-vertical:absolute;mso-position-vertical-relative:text;mso-width-percent:0;mso-width-relative:margin" from="0,5.1pt" to="100.2pt,5.1pt" o:gfxdata="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" strokecolor="black [3213]">
+                  <v:stroke joinstyle="miter"/>
+                  <w10:wrap anchorx="margin"/>
+                </v:line>
+              </w:pict>
+            </mc:Fallback>
+          </mc:AlternateContent>
+        </w:r>
+      </w:p>
+      <w:p>
+        <w:pPr>
+          <w:pStyle w:val="Piedepgina"/>
+          <w:rPr>
+            <w:rFonts w:ascii="Arial Narrow" w:hAnsi="Arial Narrow"/>
+            <w:sz w:val="14"/>
+            <w:szCs w:val="17"/>
+          </w:rPr>
+        </w:pPr>
+        <w:r>
+          <w:rPr>
+            <w:rFonts w:ascii="Arial Narrow" w:hAnsi="Arial Narrow"/>
+            <w:sz w:val="14"/>
+            <w:szCs w:val="17"/>
+            <w:highlight w:val="cyan"/>
+            <w:vertAlign w:val="superscript"/>
+          </w:rPr>
+          <w:t>1</w:t>
+        </w:r>
+        <w:r>
+          <w:rPr>
+            <w:rFonts w:ascii="Arial Narrow" w:hAnsi="Arial Narrow"/>
+            <w:sz w:val="14"/>
+            <w:szCs w:val="17"/>
+            <w:highlight w:val="cyan"/>
+          </w:rPr>
+          <w:t xml:space="preserve"> Expediente: 115-R-2023</w:t>
+        </w:r>
+      </w:p>
+      <w:p>
+        <w:pPr>
+          <w:pStyle w:val="Piedepgina"/>
+          <w:jc w:val="right"/>
+          <w:rPr>
+            <w:rFonts w:ascii="Arial Narrow" w:hAnsi="Arial Narrow"/>
+            <w:sz w:val="17"/>
+            <w:szCs w:val="17"/>
+          </w:rPr>
+        </w:pPr>
+        <w:r>
+          <w:rPr>
+            <w:rFonts w:ascii="Arial Narrow" w:hAnsi="Arial Narrow"/>
+            <w:noProof/>
+            <w:sz w:val="17"/>
+            <w:szCs w:val="17"/>
+            <w:lang w:val="en-US"/>
+          </w:rPr>
+          <mc:AlternateContent>
+            <mc:Choice Requires="wps">
+              <w:drawing>
+                <wp:anchor distT="0" distB="0" distL="114300" distR="114300" simplePos="0" relativeHeight="251659264" behindDoc="0" locked="0" layoutInCell="1" allowOverlap="1">
+                  <wp:simplePos x="0" y="0"/>
+                  <wp:positionH relativeFrom="margin">
+                    <wp:align>right</wp:align>
+                  </wp:positionH>
+                  <wp:positionV relativeFrom="paragraph">
+                    <wp:posOffset>55093</wp:posOffset>
+                  </wp:positionV>
+                  <wp:extent cx="5574182" cy="0"/>
+                  <wp:effectExtent l="0" t="0" r="0" b="0"/>
+                  <wp:wrapNone/>
+                  <wp:docPr id="4" name="Conector recto 4"/>
+                  <wp:cNvGraphicFramePr/>
+                  <a:graphic xmlns:a="http://schemas.openxmlformats.org/drawingml/2006/main">
+                    <a:graphicData uri="http://schemas.microsoft.com/office/word/2010/wordprocessingShape">
+                      <wps:wsp>
+                        <wps:cNvCnPr/>
+                        <wps:spPr>
+                          <a:xfrm>
+                            <a:off x="0" y="0"/>
+                            <a:ext cx="5574182" cy="0"/>
+                          </a:xfrm>
+                          <a:prstGeom prst="line">
+                            <a:avLst/>
+                          </a:prstGeom>
+                          <a:ln>
+                            <a:solidFill>
+                              <a:schemeClr val="bg1">
+                                <a:lumMod val="65000"/>
+                              </a:schemeClr>
+                            </a:solidFill>
+                          </a:ln>
+                        </wps:spPr>
+                        <wps:style>
+                          <a:lnRef idx="1">
+                            <a:schemeClr val="accent1"/>
+                          </a:lnRef>
+                          <a:fillRef idx="0">
+                            <a:schemeClr val="accent1"/>
+                          </a:fillRef>
+                          <a:effectRef idx="0">
+                            <a:schemeClr val="accent1"/>
+                          </a:effectRef>
+                          <a:fontRef idx="minor">
+                            <a:schemeClr val="tx1"/>
+                          </a:fontRef>
+                        </wps:style>
+                        <wps:bodyPr/>
+                      </wps:wsp>
+                    </a:graphicData>
+                  </a:graphic>
+                  <wp14:sizeRelH relativeFrom="margin">
+                    <wp14:pctWidth>0</wp14:pctWidth>
+                  </wp14:sizeRelH>
+                </wp:anchor>
+              </w:drawing>
+            </mc:Choice>
+            <mc:Fallback xmlns:w16cid="http://schemas.microsoft.com/office/word/2016/wordml/cid" xmlns:am3d="http://schemas.microsoft.com/office/drawing/2017/model3d" xmlns:aink="http://schemas.microsoft.com/office/drawing/2016/ink" xmlns:cx8="http://schemas.microsoft.com/office/drawing/2016/5/14/chartex" xmlns:cx7="http://schemas.microsoft.com/office/drawing/2016/5/13/chartex" xmlns:cx6="http://schemas.microsoft.com/office/drawing/2016/5/12/chartex" xmlns:cx5="http://schemas.microsoft.com/office/drawing/2016/5/11/chartex" xmlns:cx4="http://schemas.microsoft.com/office/drawing/2016/5/10/chartex" xmlns:cx3="http://schemas.microsoft.com/office/drawing/2016/5/9/chartex" xmlns:cx2="http://schemas.microsoft.com/office/drawing/2015/10/21/chartex" xmlns:cx1="http://schemas.microsoft.com/office/drawing/2015/9/8/chartex">
+              <w:pict>
+                <v:line w14:anchorId="7F93E7AC" id="Conector recto 4" o:spid="_x0000_s1026" style="position:absolute;z-index:251659264;visibility:visible;mso-wrap-style:square;mso-width-percent:0;mso-wrap-distance-left:9pt;mso-wrap-distance-top:0;mso-wrap-distance-right:9pt;mso-wrap-distance-bottom:0;mso-position-horizontal:right;mso-position-horizontal-relative:margin;mso-position-vertical:absolute;mso-position-vertical-relative:text;mso-width-percent:0;mso-width-relative:margin" from="387.7pt,4.35pt" to="826.6pt,4.35pt" o:gfxdata="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" strokecolor="#a5a5a5 [2092]" strokeweight=".5pt">
+                  <v:stroke joinstyle="miter"/>
+                  <w10:wrap anchorx="margin"/>
+                </v:line>
+              </w:pict>
+            </mc:Fallback>
+          </mc:AlternateContent>
+        </w:r>
+      </w:p>
+      <w:p>
+        <w:pPr>
+          <w:pStyle w:val="Piedepgina"/>
+          <w:jc w:val="right"/>
+          <w:rPr>
+            <w:rFonts w:ascii="Arial Narrow" w:hAnsi="Arial Narrow"/>
+            <w:sz w:val="16"/>
+            <w:szCs w:val="17"/>
+          </w:rPr>
+        </w:pPr>
+        <w:r>
+          <w:rPr>
+            <w:rFonts w:ascii="Arial Narrow" w:hAnsi="Arial Narrow"/>
+            <w:sz w:val="16"/>
+            <w:szCs w:val="17"/>
+            <w:highlight w:val="cyan"/>
+          </w:rPr>
+          <w:t>FGM/LACV/roma</w:t>
+        </w:r>
+        <w:r>
+          <w:rPr>
+            <w:rFonts w:ascii="Arial Narrow" w:hAnsi="Arial Narrow"/>
+            <w:sz w:val="16"/>
+            <w:szCs w:val="17"/>
+          </w:rPr>
+          <w:t xml:space="preserve">                                                                                          </w:t>
+        </w:r>
+        <w:r>
+          <w:rPr>
+            <w:rFonts w:ascii="Arial Narrow" w:hAnsi="Arial Narrow"/>
+            <w:sz w:val="16"/>
+            <w:szCs w:val="17"/>
+          </w:rPr>
+          <w:t xml:space="preserve">               </w:t>
+        </w:r>
+        <w:r>
+          <w:rPr>
+            <w:rFonts w:ascii="Arial Narrow" w:hAnsi="Arial Narrow"/>
+            <w:sz w:val="16"/>
+            <w:szCs w:val="17"/>
+          </w:rPr>
+          <w:t xml:space="preserve">                                                                                              Página </w:t>
+        </w:r>
+        <w:r>
+          <w:rPr>
+            <w:rFonts w:ascii="Arial Narrow" w:hAnsi="Arial Narrow"/>
+            <w:sz w:val="16"/>
+            <w:szCs w:val="17"/>
+          </w:rPr>
+          <w:fldChar w:fldCharType="begin"/>
+        </w:r>
+        <w:r>
+          <w:rPr>
+            <w:rFonts w:ascii="Arial Narrow" w:hAnsi="Arial Narrow"/>
+            <w:sz w:val="16"/>
+            <w:szCs w:val="17"/>
+          </w:rPr>
+          <w:instrText>PAGE   \* MERGEFORMAT</w:instrText>
+        </w:r>
+        <w:r>
+          <w:rPr>
+            <w:rFonts w:ascii="Arial Narrow" w:hAnsi="Arial Narrow"/>
+            <w:sz w:val="16"/>
+            <w:szCs w:val="17"/>
+          </w:rPr>
+          <w:fldChar w:fldCharType="separate"/>
+        </w:r>
+        <w:r>
+          <w:rPr>
+            <w:rFonts w:ascii="Arial Narrow" w:hAnsi="Arial Narrow"/>
+            <w:noProof/>
+            <w:sz w:val="16"/>
+            <w:szCs w:val="17"/>
+          </w:rPr>
+          <w:t>1</w:t>
+        </w:r>
+        <w:r>
+          <w:rPr>
+            <w:rFonts w:ascii="Arial Narrow" w:hAnsi="Arial Narrow"/>
+            <w:sz w:val="16"/>
+            <w:szCs w:val="17"/>
+          </w:rPr>
+          <w:fldChar w:fldCharType="end"/>
+        </w:r>
+      </w:p>
+    </w:sdtContent>
+  </w:sdt>
+</w:ftr>
+</file>
+
 <file path=word/footnotes.xml><?xml version="1.0" encoding="utf-8"?>
-<w:footnotes xmlns:wpc="http://schemas.microsoft.com/office/word/2010/wordprocessingCanvas" xmlns:cx="http://schemas.microsoft.com/office/drawing/2014/chartex" xmlns:cx1="http://schemas.microsoft.com/office/drawing/2015/9/8/chartex" xmlns:cx2="http://schemas.microsoft.com/office/drawing/2015/10/21/chartex" xmlns:cx3="http://schemas.microsoft.com/office/drawing/2016/5/9/chartex" xmlns:cx4="http://schemas.microsoft.com/office/drawing/2016/5/10/chartex" xmlns:cx5="http://schemas.microsoft.com/office/drawing/2016/5/11/chartex" xmlns:cx6="http://schemas.microsoft.com/office/drawing/2016/5/12/chartex" xmlns:cx7="http://schemas.microsoft.com/office/drawing/2016/5/13/chartex" xmlns:cx8="http://schemas.microsoft.com/office/drawing/2016/5/14/chartex" xmlns:mc="http://schemas.openxmlformats.org/markup-compatibility/2006" xmlns:aink="http://schemas.microsoft.com/office/drawing/2016/ink" xmlns:am3d="http://schemas.microsoft.com/office/drawing/2017/model3d" xmlns:o="urn:schemas-microsoft-com:office:office" xmlns:r="http://schemas.openxmlformats.org/officeDocument/2006/relationships" xmlns:m="http://schemas.openxmlformats.org/officeDocument/2006/math" xmlns:v="urn:schemas-microsoft-com:vml" xmlns:wp14="http://schemas.microsoft.com/office/word/2010/wordprocessingDrawing" xmlns:wp="http://schemas.openxmlformats.org/drawingml/2006/wordprocessingDrawing" xmlns:w10="urn:schemas-microsoft-com:office:word" xmlns:w="http://schemas.openxmlformats.org/wordprocessingml/2006/main" xmlns:w14="http://schemas.microsoft.com/office/word/2010/wordml" xmlns:w15="http://schemas.microsoft.com/office/word/2012/wordml" xmlns:w16cid="http://schemas.microsoft.com/office/word/2016/wordml/cid" xmlns:w16se="http://schemas.microsoft.com/office/word/2015/wordml/symex" xmlns:wpg="http://schemas.microsoft.com/office/word/2010/wordprocessingGroup" xmlns:wpi="http://schemas.microsoft.com/office/word/2010/wordprocessingInk" xmlns:wne="http://schemas.microsoft.com/office/word/2006/wordml" xmlns:wps="http://schemas.microsoft.com/office/word/2010/wordprocessingShape" mc:Ignorable="w14 w15 w16se w16cid wp14">
+<w:footnotes xmlns:wpc="http://schemas.microsoft.com/office/word/2010/wordprocessingCanvas" xmlns:cx="http://schemas.microsoft.com/office/drawing/2014/chartex" xmlns:mc="http://schemas.openxmlformats.org/markup-compatibility/2006" xmlns:o="urn:schemas-microsoft-com:office:office" xmlns:r="http://schemas.openxmlformats.org/officeDocument/2006/relationships" xmlns:m="http://schemas.openxmlformats.org/officeDocument/2006/math" xmlns:v="urn:schemas-microsoft-com:vml" xmlns:wp14="http://schemas.microsoft.com/office/word/2010/wordprocessingDrawing" xmlns:wp="http://schemas.openxmlformats.org/drawingml/2006/wordprocessingDrawing" xmlns:w10="urn:schemas-microsoft-com:office:word" xmlns:w="http://schemas.openxmlformats.org/wordprocessingml/2006/main" xmlns:w14="http://schemas.microsoft.com/office/word/2010/wordml" xmlns:w15="http://schemas.microsoft.com/office/word/2012/wordml" xmlns:w16se="http://schemas.microsoft.com/office/word/2015/wordml/symex" xmlns:wpg="http://schemas.microsoft.com/office/word/2010/wordprocessingGroup" xmlns:wpi="http://schemas.microsoft.com/office/word/2010/wordprocessingInk" xmlns:wne="http://schemas.microsoft.com/office/word/2006/wordml" xmlns:wps="http://schemas.microsoft.com/office/word/2010/wordprocessingShape" mc:Ignorable="w14 w15 w16se wp14">
   <w:footnote w:type="separator" w:id="-1">
     <w:p>
       <w:pPr>
@@ -981,7 +1177,7 @@
 </file>
 
 <file path=word/header1.xml><?xml version="1.0" encoding="utf-8"?>
-<w:hdr xmlns:wpc="http://schemas.microsoft.com/office/word/2010/wordprocessingCanvas" xmlns:cx="http://schemas.microsoft.com/office/drawing/2014/chartex" xmlns:cx1="http://schemas.microsoft.com/office/drawing/2015/9/8/chartex" xmlns:cx2="http://schemas.microsoft.com/office/drawing/2015/10/21/chartex" xmlns:cx3="http://schemas.microsoft.com/office/drawing/2016/5/9/chartex" xmlns:cx4="http://schemas.microsoft.com/office/drawing/2016/5/10/chartex" xmlns:cx5="http://schemas.microsoft.com/office/drawing/2016/5/11/chartex" xmlns:cx6="http://schemas.microsoft.com/office/drawing/2016/5/12/chartex" xmlns:cx7="http://schemas.microsoft.com/office/drawing/2016/5/13/chartex" xmlns:cx8="http://schemas.microsoft.com/office/drawing/2016/5/14/chartex" xmlns:mc="http://schemas.openxmlformats.org/markup-compatibility/2006" xmlns:aink="http://schemas.microsoft.com/office/drawing/2016/ink" xmlns:am3d="http://schemas.microsoft.com/office/drawing/2017/model3d" xmlns:o="urn:schemas-microsoft-com:office:office" xmlns:r="http://schemas.openxmlformats.org/officeDocument/2006/relationships" xmlns:m="http://schemas.openxmlformats.org/officeDocument/2006/math" xmlns:v="urn:schemas-microsoft-com:vml" xmlns:wp14="http://schemas.microsoft.com/office/word/2010/wordprocessingDrawing" xmlns:wp="http://schemas.openxmlformats.org/drawingml/2006/wordprocessingDrawing" xmlns:w10="urn:schemas-microsoft-com:office:word" xmlns:w="http://schemas.openxmlformats.org/wordprocessingml/2006/main" xmlns:w14="http://schemas.microsoft.com/office/word/2010/wordml" xmlns:w15="http://schemas.microsoft.com/office/word/2012/wordml" xmlns:w16cid="http://schemas.microsoft.com/office/word/2016/wordml/cid" xmlns:w16se="http://schemas.microsoft.com/office/word/2015/wordml/symex" xmlns:wpg="http://schemas.microsoft.com/office/word/2010/wordprocessingGroup" xmlns:wpi="http://schemas.microsoft.com/office/word/2010/wordprocessingInk" xmlns:wne="http://schemas.microsoft.com/office/word/2006/wordml" xmlns:wps="http://schemas.microsoft.com/office/word/2010/wordprocessingShape" mc:Ignorable="w14 w15 w16se w16cid wp14">
+<w:hdr xmlns:wpc="http://schemas.microsoft.com/office/word/2010/wordprocessingCanvas" xmlns:cx="http://schemas.microsoft.com/office/drawing/2014/chartex" xmlns:mc="http://schemas.openxmlformats.org/markup-compatibility/2006" xmlns:o="urn:schemas-microsoft-com:office:office" xmlns:r="http://schemas.openxmlformats.org/officeDocument/2006/relationships" xmlns:m="http://schemas.openxmlformats.org/officeDocument/2006/math" xmlns:v="urn:schemas-microsoft-com:vml" xmlns:wp14="http://schemas.microsoft.com/office/word/2010/wordprocessingDrawing" xmlns:wp="http://schemas.openxmlformats.org/drawingml/2006/wordprocessingDrawing" xmlns:w10="urn:schemas-microsoft-com:office:word" xmlns:w="http://schemas.openxmlformats.org/wordprocessingml/2006/main" xmlns:w14="http://schemas.microsoft.com/office/word/2010/wordml" xmlns:w15="http://schemas.microsoft.com/office/word/2012/wordml" xmlns:w16se="http://schemas.microsoft.com/office/word/2015/wordml/symex" xmlns:wpg="http://schemas.microsoft.com/office/word/2010/wordprocessingGroup" xmlns:wpi="http://schemas.microsoft.com/office/word/2010/wordprocessingInk" xmlns:wne="http://schemas.microsoft.com/office/word/2006/wordml" xmlns:wps="http://schemas.microsoft.com/office/word/2010/wordprocessingShape" mc:Ignorable="w14 w15 w16se wp14">
   <w:p>
     <w:pPr>
       <w:pStyle w:val="Encabezado"/>
@@ -996,6 +1192,7 @@
       <w:rPr>
         <w:noProof/>
         <w:color w:val="007CBC"/>
+        <w:lang w:val="en-US"/>
       </w:rPr>
       <w:drawing>
         <wp:anchor distT="0" distB="0" distL="114300" distR="114300" simplePos="0" relativeHeight="251658240" behindDoc="0" locked="0" layoutInCell="1" allowOverlap="1">
@@ -1009,7 +1206,7 @@
           <wp:extent cx="827062" cy="923925"/>
           <wp:effectExtent l="0" t="0" r="0" b="0"/>
           <wp:wrapNone/>
-          <wp:docPr id="1" name="Imagen 1"/>
+          <wp:docPr id="15" name="Imagen 15"/>
           <wp:cNvGraphicFramePr>
             <a:graphicFrameLocks xmlns:a="http://schemas.openxmlformats.org/drawingml/2006/main" noChangeAspect="1"/>
           </wp:cNvGraphicFramePr>
@@ -1084,23 +1281,7 @@
         <w:rFonts w:ascii="Arial Narrow" w:hAnsi="Arial Narrow"/>
         <w:sz w:val="20"/>
       </w:rPr>
-      <w:t xml:space="preserve">Ley de Creación </w:t>
-    </w:r>
-    <w:proofErr w:type="spellStart"/>
-    <w:r>
-      <w:rPr>
-        <w:rFonts w:ascii="Arial Narrow" w:hAnsi="Arial Narrow"/>
-        <w:sz w:val="20"/>
-      </w:rPr>
-      <w:t>N°</w:t>
-    </w:r>
-    <w:proofErr w:type="spellEnd"/>
-    <w:r>
-      <w:rPr>
-        <w:rFonts w:ascii="Arial Narrow" w:hAnsi="Arial Narrow"/>
-        <w:sz w:val="20"/>
-      </w:rPr>
-      <w:t xml:space="preserve"> 23757</w:t>
+      <w:t>Ley de Creación N° 23757</w:t>
     </w:r>
   </w:p>
   <w:p>
@@ -1120,7 +1301,15 @@
         <w:b/>
         <w:sz w:val="20"/>
       </w:rPr>
-      <w:t xml:space="preserve">RESOLUCIÓN DE </w:t>
+      <w:t xml:space="preserve">RESOLUCIÓN </w:t>
+    </w:r>
+    <w:r>
+      <w:rPr>
+        <w:rFonts w:ascii="Arial Narrow" w:hAnsi="Arial Narrow"/>
+        <w:b/>
+        <w:sz w:val="20"/>
+      </w:rPr>
+      <w:t xml:space="preserve">DE </w:t>
     </w:r>
     <w:r>
       <w:rPr>
@@ -1129,8 +1318,9 @@
         <w:sz w:val="20"/>
         <w:highlight w:val="yellow"/>
       </w:rPr>
-      <w:t>$</w:t>
+      <w:t>${</w:t>
     </w:r>
+    <w:proofErr w:type="spellStart"/>
     <w:r>
       <w:rPr>
         <w:rFonts w:ascii="Arial Narrow" w:hAnsi="Arial Narrow"/>
@@ -1138,9 +1328,9 @@
         <w:sz w:val="20"/>
         <w:highlight w:val="yellow"/>
       </w:rPr>
-      <w:t>{</w:t>
+      <w:t>tipo_resolucion</w:t>
     </w:r>
-    <w:proofErr w:type="spellStart"/>
+    <w:proofErr w:type="spellEnd"/>
     <w:r>
       <w:rPr>
         <w:rFonts w:ascii="Arial Narrow" w:hAnsi="Arial Narrow"/>
@@ -1148,17 +1338,15 @@
         <w:sz w:val="20"/>
         <w:highlight w:val="yellow"/>
       </w:rPr>
-      <w:t>tipo_resolucion</w:t>
+      <w:t>}</w:t>
     </w:r>
-    <w:proofErr w:type="spellEnd"/>
     <w:r>
       <w:rPr>
         <w:rFonts w:ascii="Arial Narrow" w:hAnsi="Arial Narrow"/>
         <w:b/>
         <w:sz w:val="20"/>
-        <w:highlight w:val="yellow"/>
-      </w:rPr>
-      <w:t>}</w:t>
+      </w:rPr>
+      <w:t xml:space="preserve"> </w:t>
     </w:r>
     <w:r>
       <w:rPr>
@@ -1166,25 +1354,7 @@
         <w:b/>
         <w:sz w:val="20"/>
       </w:rPr>
-      <w:t xml:space="preserve"> </w:t>
-    </w:r>
-    <w:proofErr w:type="spellStart"/>
-    <w:r>
-      <w:rPr>
-        <w:rFonts w:ascii="Arial Narrow" w:hAnsi="Arial Narrow"/>
-        <w:b/>
-        <w:sz w:val="20"/>
-      </w:rPr>
-      <w:t>N°</w:t>
-    </w:r>
-    <w:proofErr w:type="spellEnd"/>
-    <w:r>
-      <w:rPr>
-        <w:rFonts w:ascii="Arial Narrow" w:hAnsi="Arial Narrow"/>
-        <w:b/>
-        <w:sz w:val="20"/>
-      </w:rPr>
-      <w:t xml:space="preserve"> </w:t>
+      <w:t xml:space="preserve">N° </w:t>
     </w:r>
     <w:r>
       <w:rPr>
@@ -1228,14 +1398,38 @@
   <w:p>
     <w:pPr>
       <w:pStyle w:val="Encabezado"/>
+      <w:tabs>
+        <w:tab w:val="left" w:pos="2376"/>
+        <w:tab w:val="right" w:pos="8787"/>
+      </w:tabs>
       <w:spacing w:before="120"/>
-      <w:jc w:val="right"/>
       <w:rPr>
         <w:rFonts w:ascii="Arial Narrow" w:hAnsi="Arial Narrow"/>
         <w:sz w:val="20"/>
         <w:highlight w:val="yellow"/>
       </w:rPr>
     </w:pPr>
+    <w:r>
+      <w:rPr>
+        <w:rFonts w:ascii="Arial Narrow" w:hAnsi="Arial Narrow"/>
+        <w:sz w:val="20"/>
+      </w:rPr>
+      <w:tab/>
+    </w:r>
+    <w:r>
+      <w:rPr>
+        <w:rFonts w:ascii="Arial Narrow" w:hAnsi="Arial Narrow"/>
+        <w:sz w:val="20"/>
+      </w:rPr>
+      <w:tab/>
+    </w:r>
+    <w:r>
+      <w:rPr>
+        <w:rFonts w:ascii="Arial Narrow" w:hAnsi="Arial Narrow"/>
+        <w:sz w:val="20"/>
+      </w:rPr>
+      <w:tab/>
+    </w:r>
     <w:r>
       <w:rPr>
         <w:rFonts w:ascii="Arial Narrow" w:hAnsi="Arial Narrow"/>
@@ -1264,7 +1458,7 @@
 </file>
 
 <file path=word/numbering.xml><?xml version="1.0" encoding="utf-8"?>
-<w:numbering xmlns:wpc="http://schemas.microsoft.com/office/word/2010/wordprocessingCanvas" xmlns:cx="http://schemas.microsoft.com/office/drawing/2014/chartex" xmlns:cx1="http://schemas.microsoft.com/office/drawing/2015/9/8/chartex" xmlns:cx2="http://schemas.microsoft.com/office/drawing/2015/10/21/chartex" xmlns:cx3="http://schemas.microsoft.com/office/drawing/2016/5/9/chartex" xmlns:cx4="http://schemas.microsoft.com/office/drawing/2016/5/10/chartex" xmlns:cx5="http://schemas.microsoft.com/office/drawing/2016/5/11/chartex" xmlns:cx6="http://schemas.microsoft.com/office/drawing/2016/5/12/chartex" xmlns:cx7="http://schemas.microsoft.com/office/drawing/2016/5/13/chartex" xmlns:cx8="http://schemas.microsoft.com/office/drawing/2016/5/14/chartex" xmlns:mc="http://schemas.openxmlformats.org/markup-compatibility/2006" xmlns:aink="http://schemas.microsoft.com/office/drawing/2016/ink" xmlns:am3d="http://schemas.microsoft.com/office/drawing/2017/model3d" xmlns:o="urn:schemas-microsoft-com:office:office" xmlns:r="http://schemas.openxmlformats.org/officeDocument/2006/relationships" xmlns:m="http://schemas.openxmlformats.org/officeDocument/2006/math" xmlns:v="urn:schemas-microsoft-com:vml" xmlns:wp14="http://schemas.microsoft.com/office/word/2010/wordprocessingDrawing" xmlns:wp="http://schemas.openxmlformats.org/drawingml/2006/wordprocessingDrawing" xmlns:w10="urn:schemas-microsoft-com:office:word" xmlns:w="http://schemas.openxmlformats.org/wordprocessingml/2006/main" xmlns:w14="http://schemas.microsoft.com/office/word/2010/wordml" xmlns:w15="http://schemas.microsoft.com/office/word/2012/wordml" xmlns:w16cid="http://schemas.microsoft.com/office/word/2016/wordml/cid" xmlns:w16se="http://schemas.microsoft.com/office/word/2015/wordml/symex" xmlns:wpg="http://schemas.microsoft.com/office/word/2010/wordprocessingGroup" xmlns:wpi="http://schemas.microsoft.com/office/word/2010/wordprocessingInk" xmlns:wne="http://schemas.microsoft.com/office/word/2006/wordml" xmlns:wps="http://schemas.microsoft.com/office/word/2010/wordprocessingShape" mc:Ignorable="w14 w15 w16se w16cid wp14">
+<w:numbering xmlns:wpc="http://schemas.microsoft.com/office/word/2010/wordprocessingCanvas" xmlns:cx="http://schemas.microsoft.com/office/drawing/2014/chartex" xmlns:mc="http://schemas.openxmlformats.org/markup-compatibility/2006" xmlns:o="urn:schemas-microsoft-com:office:office" xmlns:r="http://schemas.openxmlformats.org/officeDocument/2006/relationships" xmlns:m="http://schemas.openxmlformats.org/officeDocument/2006/math" xmlns:v="urn:schemas-microsoft-com:vml" xmlns:wp14="http://schemas.microsoft.com/office/word/2010/wordprocessingDrawing" xmlns:wp="http://schemas.openxmlformats.org/drawingml/2006/wordprocessingDrawing" xmlns:w10="urn:schemas-microsoft-com:office:word" xmlns:w="http://schemas.openxmlformats.org/wordprocessingml/2006/main" xmlns:w14="http://schemas.microsoft.com/office/word/2010/wordml" xmlns:w15="http://schemas.microsoft.com/office/word/2012/wordml" xmlns:w16se="http://schemas.microsoft.com/office/word/2015/wordml/symex" xmlns:wpg="http://schemas.microsoft.com/office/word/2010/wordprocessingGroup" xmlns:wpi="http://schemas.microsoft.com/office/word/2010/wordprocessingInk" xmlns:wne="http://schemas.microsoft.com/office/word/2006/wordml" xmlns:wps="http://schemas.microsoft.com/office/word/2010/wordprocessingShape" mc:Ignorable="w14 w15 w16se wp14">
   <w:abstractNum w:abstractNumId="0" w15:restartNumberingAfterBreak="0">
     <w:nsid w:val="65A23230"/>
     <w:multiLevelType w:val="hybridMultilevel"/>
@@ -1363,7 +1557,7 @@
 </file>
 
 <file path=word/styles.xml><?xml version="1.0" encoding="utf-8"?>
-<w:styles xmlns:mc="http://schemas.openxmlformats.org/markup-compatibility/2006" xmlns:r="http://schemas.openxmlformats.org/officeDocument/2006/relationships" xmlns:w="http://schemas.openxmlformats.org/wordprocessingml/2006/main" xmlns:w14="http://schemas.microsoft.com/office/word/2010/wordml" xmlns:w15="http://schemas.microsoft.com/office/word/2012/wordml" xmlns:w16cid="http://schemas.microsoft.com/office/word/2016/wordml/cid" xmlns:w16se="http://schemas.microsoft.com/office/word/2015/wordml/symex" mc:Ignorable="w14 w15 w16se w16cid">
+<w:styles xmlns:mc="http://schemas.openxmlformats.org/markup-compatibility/2006" xmlns:r="http://schemas.openxmlformats.org/officeDocument/2006/relationships" xmlns:w="http://schemas.openxmlformats.org/wordprocessingml/2006/main" xmlns:w14="http://schemas.microsoft.com/office/word/2010/wordml" xmlns:w15="http://schemas.microsoft.com/office/word/2012/wordml" xmlns:w16se="http://schemas.microsoft.com/office/word/2015/wordml/symex" mc:Ignorable="w14 w15 w16se">
   <w:docDefaults>
     <w:rPrDefault>
       <w:rPr>
@@ -1379,7 +1573,7 @@
       </w:pPr>
     </w:pPrDefault>
   </w:docDefaults>
-  <w:latentStyles w:defLockedState="0" w:defUIPriority="99" w:defSemiHidden="0" w:defUnhideWhenUsed="0" w:defQFormat="0" w:count="375">
+  <w:latentStyles w:defLockedState="0" w:defUIPriority="99" w:defSemiHidden="0" w:defUnhideWhenUsed="0" w:defQFormat="0" w:count="371">
     <w:lsdException w:name="Normal" w:uiPriority="0" w:qFormat="1"/>
     <w:lsdException w:name="heading 1" w:uiPriority="9" w:qFormat="1"/>
     <w:lsdException w:name="heading 2" w:semiHidden="1" w:uiPriority="9" w:unhideWhenUsed="1" w:qFormat="1"/>
@@ -1751,10 +1945,6 @@
     <w:lsdException w:name="List Table 5 Dark Accent 6" w:uiPriority="50"/>
     <w:lsdException w:name="List Table 6 Colorful Accent 6" w:uiPriority="51"/>
     <w:lsdException w:name="List Table 7 Colorful Accent 6" w:uiPriority="52"/>
-    <w:lsdException w:name="Mention" w:semiHidden="1" w:unhideWhenUsed="1"/>
-    <w:lsdException w:name="Smart Hyperlink" w:semiHidden="1" w:unhideWhenUsed="1"/>
-    <w:lsdException w:name="Hashtag" w:semiHidden="1" w:unhideWhenUsed="1"/>
-    <w:lsdException w:name="Unresolved Mention" w:semiHidden="1" w:unhideWhenUsed="1"/>
   </w:latentStyles>
   <w:style w:type="paragraph" w:default="1" w:styleId="Normal">
     <w:name w:val="Normal"/>
@@ -1841,6 +2031,25 @@
       <w:ind w:left="720"/>
       <w:contextualSpacing/>
     </w:pPr>
+  </w:style>
+  <w:style w:type="table" w:styleId="Tablaconcuadrcula">
+    <w:name w:val="Table Grid"/>
+    <w:basedOn w:val="Tablanormal"/>
+    <w:uiPriority w:val="39"/>
+    <w:rsid w:val="00B07502"/>
+    <w:pPr>
+      <w:spacing w:after="0" w:line="240" w:lineRule="auto"/>
+    </w:pPr>
+    <w:tblPr>
+      <w:tblBorders>
+        <w:top w:val="single" w:sz="4" w:space="0" w:color="auto"/>
+        <w:left w:val="single" w:sz="4" w:space="0" w:color="auto"/>
+        <w:bottom w:val="single" w:sz="4" w:space="0" w:color="auto"/>
+        <w:right w:val="single" w:sz="4" w:space="0" w:color="auto"/>
+        <w:insideH w:val="single" w:sz="4" w:space="0" w:color="auto"/>
+        <w:insideV w:val="single" w:sz="4" w:space="0" w:color="auto"/>
+      </w:tblBorders>
+    </w:tblPr>
   </w:style>
 </w:styles>
 </file>
@@ -2145,7 +2354,7 @@
 </file>
 
 <file path=customXml/itemProps1.xml><?xml version="1.0" encoding="utf-8"?>
-<ds:datastoreItem xmlns:ds="http://schemas.openxmlformats.org/officeDocument/2006/customXml" ds:itemID="{5DE676A7-6482-43B7-B1B8-92769C49D9A6}">
+<ds:datastoreItem xmlns:ds="http://schemas.openxmlformats.org/officeDocument/2006/customXml" ds:itemID="{11561406-0E00-49B4-B652-490FCE768363}">
   <ds:schemaRefs>
     <ds:schemaRef ds:uri="http://schemas.openxmlformats.org/officeDocument/2006/bibliography"/>
   </ds:schemaRefs>

</xml_diff>

<commit_message>
genera codigo de barras
</commit_message>
<xml_diff>
--- a/public/plantillas/resoluciones/plantilla-resolucion.docx
+++ b/public/plantillas/resoluciones/plantilla-resolucion.docx
@@ -1,6 +1,6 @@
 
 <file path=word/document.xml><?xml version="1.0" encoding="utf-8"?>
-<w:document xmlns:wpc="http://schemas.microsoft.com/office/word/2010/wordprocessingCanvas" xmlns:cx="http://schemas.microsoft.com/office/drawing/2014/chartex" xmlns:mc="http://schemas.openxmlformats.org/markup-compatibility/2006" xmlns:o="urn:schemas-microsoft-com:office:office" xmlns:r="http://schemas.openxmlformats.org/officeDocument/2006/relationships" xmlns:m="http://schemas.openxmlformats.org/officeDocument/2006/math" xmlns:v="urn:schemas-microsoft-com:vml" xmlns:wp14="http://schemas.microsoft.com/office/word/2010/wordprocessingDrawing" xmlns:wp="http://schemas.openxmlformats.org/drawingml/2006/wordprocessingDrawing" xmlns:w10="urn:schemas-microsoft-com:office:word" xmlns:w="http://schemas.openxmlformats.org/wordprocessingml/2006/main" xmlns:w14="http://schemas.microsoft.com/office/word/2010/wordml" xmlns:w15="http://schemas.microsoft.com/office/word/2012/wordml" xmlns:w16se="http://schemas.microsoft.com/office/word/2015/wordml/symex" xmlns:wpg="http://schemas.microsoft.com/office/word/2010/wordprocessingGroup" xmlns:wpi="http://schemas.microsoft.com/office/word/2010/wordprocessingInk" xmlns:wne="http://schemas.microsoft.com/office/word/2006/wordml" xmlns:wps="http://schemas.microsoft.com/office/word/2010/wordprocessingShape" mc:Ignorable="w14 w15 w16se wp14">
+<w:document xmlns:wpc="http://schemas.microsoft.com/office/word/2010/wordprocessingCanvas" xmlns:cx="http://schemas.microsoft.com/office/drawing/2014/chartex" xmlns:cx1="http://schemas.microsoft.com/office/drawing/2015/9/8/chartex" xmlns:cx2="http://schemas.microsoft.com/office/drawing/2015/10/21/chartex" xmlns:cx3="http://schemas.microsoft.com/office/drawing/2016/5/9/chartex" xmlns:cx4="http://schemas.microsoft.com/office/drawing/2016/5/10/chartex" xmlns:cx5="http://schemas.microsoft.com/office/drawing/2016/5/11/chartex" xmlns:cx6="http://schemas.microsoft.com/office/drawing/2016/5/12/chartex" xmlns:cx7="http://schemas.microsoft.com/office/drawing/2016/5/13/chartex" xmlns:cx8="http://schemas.microsoft.com/office/drawing/2016/5/14/chartex" xmlns:mc="http://schemas.openxmlformats.org/markup-compatibility/2006" xmlns:aink="http://schemas.microsoft.com/office/drawing/2016/ink" xmlns:am3d="http://schemas.microsoft.com/office/drawing/2017/model3d" xmlns:o="urn:schemas-microsoft-com:office:office" xmlns:r="http://schemas.openxmlformats.org/officeDocument/2006/relationships" xmlns:m="http://schemas.openxmlformats.org/officeDocument/2006/math" xmlns:v="urn:schemas-microsoft-com:vml" xmlns:wp14="http://schemas.microsoft.com/office/word/2010/wordprocessingDrawing" xmlns:wp="http://schemas.openxmlformats.org/drawingml/2006/wordprocessingDrawing" xmlns:w10="urn:schemas-microsoft-com:office:word" xmlns:w="http://schemas.openxmlformats.org/wordprocessingml/2006/main" xmlns:w14="http://schemas.microsoft.com/office/word/2010/wordml" xmlns:w15="http://schemas.microsoft.com/office/word/2012/wordml" xmlns:w16cid="http://schemas.microsoft.com/office/word/2016/wordml/cid" xmlns:w16se="http://schemas.microsoft.com/office/word/2015/wordml/symex" xmlns:wpg="http://schemas.microsoft.com/office/word/2010/wordprocessingGroup" xmlns:wpi="http://schemas.microsoft.com/office/word/2010/wordprocessingInk" xmlns:wne="http://schemas.microsoft.com/office/word/2006/wordml" xmlns:wps="http://schemas.microsoft.com/office/word/2010/wordprocessingShape" mc:Ignorable="w14 w15 w16se w16cid wp14">
   <w:body>
     <w:p>
       <w:pPr>
@@ -64,15 +64,7 @@
           <w:sz w:val="17"/>
           <w:szCs w:val="17"/>
         </w:rPr>
-        <w:t xml:space="preserve"> </w:t>
-      </w:r>
-      <w:r>
-        <w:rPr>
-          <w:rFonts w:ascii="Arial Narrow" w:hAnsi="Arial Narrow"/>
-          <w:sz w:val="17"/>
-          <w:szCs w:val="17"/>
-        </w:rPr>
-        <w:t xml:space="preserve">y acuerdo de </w:t>
+        <w:t xml:space="preserve"> y acuerdo de </w:t>
       </w:r>
       <w:r>
         <w:rPr>
@@ -172,17 +164,7 @@
           <w:sz w:val="17"/>
           <w:szCs w:val="17"/>
         </w:rPr>
-        <w:t>La Universidad Peruana Los Andes</w:t>
-      </w:r>
-      <w:bookmarkStart w:id="0" w:name="_GoBack"/>
-      <w:bookmarkEnd w:id="0"/>
-      <w:r>
-        <w:rPr>
-          <w:rFonts w:ascii="Arial Narrow" w:hAnsi="Arial Narrow"/>
-          <w:sz w:val="17"/>
-          <w:szCs w:val="17"/>
-        </w:rPr>
-        <w:t xml:space="preserve">, se rige por sus principios y por las disposiciones pertinentes de </w:t>
+        <w:t xml:space="preserve">La Universidad Peruana Los Andes, se rige por sus principios y por las disposiciones pertinentes de </w:t>
       </w:r>
       <w:r>
         <w:rPr>
@@ -796,8 +778,12 @@
       </w:pPr>
     </w:p>
     <w:sectPr>
-      <w:headerReference w:type="default" r:id="rId8"/>
-      <w:footerReference w:type="default" r:id="rId9"/>
+      <w:headerReference w:type="even" r:id="rId8"/>
+      <w:headerReference w:type="default" r:id="rId9"/>
+      <w:footerReference w:type="even" r:id="rId10"/>
+      <w:footerReference w:type="default" r:id="rId11"/>
+      <w:headerReference w:type="first" r:id="rId12"/>
+      <w:footerReference w:type="first" r:id="rId13"/>
       <w:pgSz w:w="11906" w:h="16838" w:code="9"/>
       <w:pgMar w:top="851" w:right="1418" w:bottom="851" w:left="1701" w:header="709" w:footer="268" w:gutter="0"/>
       <w:cols w:space="708"/>
@@ -808,7 +794,7 @@
 </file>
 
 <file path=word/endnotes.xml><?xml version="1.0" encoding="utf-8"?>
-<w:endnotes xmlns:wpc="http://schemas.microsoft.com/office/word/2010/wordprocessingCanvas" xmlns:cx="http://schemas.microsoft.com/office/drawing/2014/chartex" xmlns:mc="http://schemas.openxmlformats.org/markup-compatibility/2006" xmlns:o="urn:schemas-microsoft-com:office:office" xmlns:r="http://schemas.openxmlformats.org/officeDocument/2006/relationships" xmlns:m="http://schemas.openxmlformats.org/officeDocument/2006/math" xmlns:v="urn:schemas-microsoft-com:vml" xmlns:wp14="http://schemas.microsoft.com/office/word/2010/wordprocessingDrawing" xmlns:wp="http://schemas.openxmlformats.org/drawingml/2006/wordprocessingDrawing" xmlns:w10="urn:schemas-microsoft-com:office:word" xmlns:w="http://schemas.openxmlformats.org/wordprocessingml/2006/main" xmlns:w14="http://schemas.microsoft.com/office/word/2010/wordml" xmlns:w15="http://schemas.microsoft.com/office/word/2012/wordml" xmlns:w16se="http://schemas.microsoft.com/office/word/2015/wordml/symex" xmlns:wpg="http://schemas.microsoft.com/office/word/2010/wordprocessingGroup" xmlns:wpi="http://schemas.microsoft.com/office/word/2010/wordprocessingInk" xmlns:wne="http://schemas.microsoft.com/office/word/2006/wordml" xmlns:wps="http://schemas.microsoft.com/office/word/2010/wordprocessingShape" mc:Ignorable="w14 w15 w16se wp14">
+<w:endnotes xmlns:wpc="http://schemas.microsoft.com/office/word/2010/wordprocessingCanvas" xmlns:cx="http://schemas.microsoft.com/office/drawing/2014/chartex" xmlns:cx1="http://schemas.microsoft.com/office/drawing/2015/9/8/chartex" xmlns:cx2="http://schemas.microsoft.com/office/drawing/2015/10/21/chartex" xmlns:cx3="http://schemas.microsoft.com/office/drawing/2016/5/9/chartex" xmlns:cx4="http://schemas.microsoft.com/office/drawing/2016/5/10/chartex" xmlns:cx5="http://schemas.microsoft.com/office/drawing/2016/5/11/chartex" xmlns:cx6="http://schemas.microsoft.com/office/drawing/2016/5/12/chartex" xmlns:cx7="http://schemas.microsoft.com/office/drawing/2016/5/13/chartex" xmlns:cx8="http://schemas.microsoft.com/office/drawing/2016/5/14/chartex" xmlns:mc="http://schemas.openxmlformats.org/markup-compatibility/2006" xmlns:aink="http://schemas.microsoft.com/office/drawing/2016/ink" xmlns:am3d="http://schemas.microsoft.com/office/drawing/2017/model3d" xmlns:o="urn:schemas-microsoft-com:office:office" xmlns:r="http://schemas.openxmlformats.org/officeDocument/2006/relationships" xmlns:m="http://schemas.openxmlformats.org/officeDocument/2006/math" xmlns:v="urn:schemas-microsoft-com:vml" xmlns:wp14="http://schemas.microsoft.com/office/word/2010/wordprocessingDrawing" xmlns:wp="http://schemas.openxmlformats.org/drawingml/2006/wordprocessingDrawing" xmlns:w10="urn:schemas-microsoft-com:office:word" xmlns:w="http://schemas.openxmlformats.org/wordprocessingml/2006/main" xmlns:w14="http://schemas.microsoft.com/office/word/2010/wordml" xmlns:w15="http://schemas.microsoft.com/office/word/2012/wordml" xmlns:w16cid="http://schemas.microsoft.com/office/word/2016/wordml/cid" xmlns:w16se="http://schemas.microsoft.com/office/word/2015/wordml/symex" xmlns:wpg="http://schemas.microsoft.com/office/word/2010/wordprocessingGroup" xmlns:wpi="http://schemas.microsoft.com/office/word/2010/wordprocessingInk" xmlns:wne="http://schemas.microsoft.com/office/word/2006/wordml" xmlns:wps="http://schemas.microsoft.com/office/word/2010/wordprocessingShape" mc:Ignorable="w14 w15 w16se w16cid wp14">
   <w:endnote w:type="separator" w:id="-1">
     <w:p>
       <w:pPr>
@@ -833,7 +819,17 @@
 </file>
 
 <file path=word/footer1.xml><?xml version="1.0" encoding="utf-8"?>
-<w:ftr xmlns:wpc="http://schemas.microsoft.com/office/word/2010/wordprocessingCanvas" xmlns:cx="http://schemas.microsoft.com/office/drawing/2014/chartex" xmlns:mc="http://schemas.openxmlformats.org/markup-compatibility/2006" xmlns:o="urn:schemas-microsoft-com:office:office" xmlns:r="http://schemas.openxmlformats.org/officeDocument/2006/relationships" xmlns:m="http://schemas.openxmlformats.org/officeDocument/2006/math" xmlns:v="urn:schemas-microsoft-com:vml" xmlns:wp14="http://schemas.microsoft.com/office/word/2010/wordprocessingDrawing" xmlns:wp="http://schemas.openxmlformats.org/drawingml/2006/wordprocessingDrawing" xmlns:w10="urn:schemas-microsoft-com:office:word" xmlns:w="http://schemas.openxmlformats.org/wordprocessingml/2006/main" xmlns:w14="http://schemas.microsoft.com/office/word/2010/wordml" xmlns:w15="http://schemas.microsoft.com/office/word/2012/wordml" xmlns:w16se="http://schemas.microsoft.com/office/word/2015/wordml/symex" xmlns:wpg="http://schemas.microsoft.com/office/word/2010/wordprocessingGroup" xmlns:wpi="http://schemas.microsoft.com/office/word/2010/wordprocessingInk" xmlns:wne="http://schemas.microsoft.com/office/word/2006/wordml" xmlns:wps="http://schemas.microsoft.com/office/word/2010/wordprocessingShape" mc:Ignorable="w14 w15 w16se wp14">
+<w:ftr xmlns:wpc="http://schemas.microsoft.com/office/word/2010/wordprocessingCanvas" xmlns:cx="http://schemas.microsoft.com/office/drawing/2014/chartex" xmlns:cx1="http://schemas.microsoft.com/office/drawing/2015/9/8/chartex" xmlns:cx2="http://schemas.microsoft.com/office/drawing/2015/10/21/chartex" xmlns:cx3="http://schemas.microsoft.com/office/drawing/2016/5/9/chartex" xmlns:cx4="http://schemas.microsoft.com/office/drawing/2016/5/10/chartex" xmlns:cx5="http://schemas.microsoft.com/office/drawing/2016/5/11/chartex" xmlns:cx6="http://schemas.microsoft.com/office/drawing/2016/5/12/chartex" xmlns:cx7="http://schemas.microsoft.com/office/drawing/2016/5/13/chartex" xmlns:cx8="http://schemas.microsoft.com/office/drawing/2016/5/14/chartex" xmlns:mc="http://schemas.openxmlformats.org/markup-compatibility/2006" xmlns:aink="http://schemas.microsoft.com/office/drawing/2016/ink" xmlns:am3d="http://schemas.microsoft.com/office/drawing/2017/model3d" xmlns:o="urn:schemas-microsoft-com:office:office" xmlns:r="http://schemas.openxmlformats.org/officeDocument/2006/relationships" xmlns:m="http://schemas.openxmlformats.org/officeDocument/2006/math" xmlns:v="urn:schemas-microsoft-com:vml" xmlns:wp14="http://schemas.microsoft.com/office/word/2010/wordprocessingDrawing" xmlns:wp="http://schemas.openxmlformats.org/drawingml/2006/wordprocessingDrawing" xmlns:w10="urn:schemas-microsoft-com:office:word" xmlns:w="http://schemas.openxmlformats.org/wordprocessingml/2006/main" xmlns:w14="http://schemas.microsoft.com/office/word/2010/wordml" xmlns:w15="http://schemas.microsoft.com/office/word/2012/wordml" xmlns:w16cid="http://schemas.microsoft.com/office/word/2016/wordml/cid" xmlns:w16se="http://schemas.microsoft.com/office/word/2015/wordml/symex" xmlns:wpg="http://schemas.microsoft.com/office/word/2010/wordprocessingGroup" xmlns:wpi="http://schemas.microsoft.com/office/word/2010/wordprocessingInk" xmlns:wne="http://schemas.microsoft.com/office/word/2006/wordml" xmlns:wps="http://schemas.microsoft.com/office/word/2010/wordprocessingShape" mc:Ignorable="w14 w15 w16se w16cid wp14">
+  <w:p>
+    <w:pPr>
+      <w:pStyle w:val="Piedepgina"/>
+    </w:pPr>
+  </w:p>
+</w:ftr>
+</file>
+
+<file path=word/footer2.xml><?xml version="1.0" encoding="utf-8"?>
+<w:ftr xmlns:wpc="http://schemas.microsoft.com/office/word/2010/wordprocessingCanvas" xmlns:cx="http://schemas.microsoft.com/office/drawing/2014/chartex" xmlns:cx1="http://schemas.microsoft.com/office/drawing/2015/9/8/chartex" xmlns:cx2="http://schemas.microsoft.com/office/drawing/2015/10/21/chartex" xmlns:cx3="http://schemas.microsoft.com/office/drawing/2016/5/9/chartex" xmlns:cx4="http://schemas.microsoft.com/office/drawing/2016/5/10/chartex" xmlns:cx5="http://schemas.microsoft.com/office/drawing/2016/5/11/chartex" xmlns:cx6="http://schemas.microsoft.com/office/drawing/2016/5/12/chartex" xmlns:cx7="http://schemas.microsoft.com/office/drawing/2016/5/13/chartex" xmlns:cx8="http://schemas.microsoft.com/office/drawing/2016/5/14/chartex" xmlns:mc="http://schemas.openxmlformats.org/markup-compatibility/2006" xmlns:aink="http://schemas.microsoft.com/office/drawing/2016/ink" xmlns:am3d="http://schemas.microsoft.com/office/drawing/2017/model3d" xmlns:o="urn:schemas-microsoft-com:office:office" xmlns:r="http://schemas.openxmlformats.org/officeDocument/2006/relationships" xmlns:m="http://schemas.openxmlformats.org/officeDocument/2006/math" xmlns:v="urn:schemas-microsoft-com:vml" xmlns:wp14="http://schemas.microsoft.com/office/word/2010/wordprocessingDrawing" xmlns:wp="http://schemas.openxmlformats.org/drawingml/2006/wordprocessingDrawing" xmlns:w10="urn:schemas-microsoft-com:office:word" xmlns:w="http://schemas.openxmlformats.org/wordprocessingml/2006/main" xmlns:w14="http://schemas.microsoft.com/office/word/2010/wordml" xmlns:w15="http://schemas.microsoft.com/office/word/2012/wordml" xmlns:w16cid="http://schemas.microsoft.com/office/word/2016/wordml/cid" xmlns:w16se="http://schemas.microsoft.com/office/word/2015/wordml/symex" xmlns:wpg="http://schemas.microsoft.com/office/word/2010/wordprocessingGroup" xmlns:wpi="http://schemas.microsoft.com/office/word/2010/wordprocessingInk" xmlns:wne="http://schemas.microsoft.com/office/word/2006/wordml" xmlns:wps="http://schemas.microsoft.com/office/word/2010/wordprocessingShape" mc:Ignorable="w14 w15 w16se w16cid wp14">
   <w:sdt>
     <w:sdtPr>
       <w:rPr>
@@ -932,7 +928,7 @@
                 </wp:anchor>
               </w:drawing>
             </mc:Choice>
-            <mc:Fallback xmlns:w16cid="http://schemas.microsoft.com/office/word/2016/wordml/cid" xmlns:am3d="http://schemas.microsoft.com/office/drawing/2017/model3d" xmlns:aink="http://schemas.microsoft.com/office/drawing/2016/ink" xmlns:cx8="http://schemas.microsoft.com/office/drawing/2016/5/14/chartex" xmlns:cx7="http://schemas.microsoft.com/office/drawing/2016/5/13/chartex" xmlns:cx6="http://schemas.microsoft.com/office/drawing/2016/5/12/chartex" xmlns:cx5="http://schemas.microsoft.com/office/drawing/2016/5/11/chartex" xmlns:cx4="http://schemas.microsoft.com/office/drawing/2016/5/10/chartex" xmlns:cx3="http://schemas.microsoft.com/office/drawing/2016/5/9/chartex" xmlns:cx2="http://schemas.microsoft.com/office/drawing/2015/10/21/chartex" xmlns:cx1="http://schemas.microsoft.com/office/drawing/2015/9/8/chartex">
+            <mc:Fallback>
               <w:pict>
                 <v:line w14:anchorId="146B3CFB" id="Conector recto 11" o:spid="_x0000_s1026" style="position:absolute;z-index:251661312;visibility:visible;mso-wrap-style:square;mso-width-percent:0;mso-wrap-distance-left:9pt;mso-wrap-distance-top:0;mso-wrap-distance-right:9pt;mso-wrap-distance-bottom:0;mso-position-horizontal:left;mso-position-horizontal-relative:margin;mso-position-vertical:absolute;mso-position-vertical-relative:text;mso-width-percent:0;mso-width-relative:margin" from="0,5.1pt" to="100.2pt,5.1pt" o:gfxdata="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" strokecolor="black [3213]">
                   <v:stroke joinstyle="miter"/>
@@ -1050,7 +1046,7 @@
                 </wp:anchor>
               </w:drawing>
             </mc:Choice>
-            <mc:Fallback xmlns:w16cid="http://schemas.microsoft.com/office/word/2016/wordml/cid" xmlns:am3d="http://schemas.microsoft.com/office/drawing/2017/model3d" xmlns:aink="http://schemas.microsoft.com/office/drawing/2016/ink" xmlns:cx8="http://schemas.microsoft.com/office/drawing/2016/5/14/chartex" xmlns:cx7="http://schemas.microsoft.com/office/drawing/2016/5/13/chartex" xmlns:cx6="http://schemas.microsoft.com/office/drawing/2016/5/12/chartex" xmlns:cx5="http://schemas.microsoft.com/office/drawing/2016/5/11/chartex" xmlns:cx4="http://schemas.microsoft.com/office/drawing/2016/5/10/chartex" xmlns:cx3="http://schemas.microsoft.com/office/drawing/2016/5/9/chartex" xmlns:cx2="http://schemas.microsoft.com/office/drawing/2015/10/21/chartex" xmlns:cx1="http://schemas.microsoft.com/office/drawing/2015/9/8/chartex">
+            <mc:Fallback>
               <w:pict>
                 <v:line w14:anchorId="7F93E7AC" id="Conector recto 4" o:spid="_x0000_s1026" style="position:absolute;z-index:251659264;visibility:visible;mso-wrap-style:square;mso-width-percent:0;mso-wrap-distance-left:9pt;mso-wrap-distance-top:0;mso-wrap-distance-right:9pt;mso-wrap-distance-bottom:0;mso-position-horizontal:right;mso-position-horizontal-relative:margin;mso-position-vertical:absolute;mso-position-vertical-relative:text;mso-width-percent:0;mso-width-relative:margin" from="387.7pt,4.35pt" to="826.6pt,4.35pt" o:gfxdata="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" strokecolor="#a5a5a5 [2092]" strokeweight=".5pt">
                   <v:stroke joinstyle="miter"/>
@@ -1151,8 +1147,18 @@
 </w:ftr>
 </file>
 
+<file path=word/footer3.xml><?xml version="1.0" encoding="utf-8"?>
+<w:ftr xmlns:wpc="http://schemas.microsoft.com/office/word/2010/wordprocessingCanvas" xmlns:cx="http://schemas.microsoft.com/office/drawing/2014/chartex" xmlns:cx1="http://schemas.microsoft.com/office/drawing/2015/9/8/chartex" xmlns:cx2="http://schemas.microsoft.com/office/drawing/2015/10/21/chartex" xmlns:cx3="http://schemas.microsoft.com/office/drawing/2016/5/9/chartex" xmlns:cx4="http://schemas.microsoft.com/office/drawing/2016/5/10/chartex" xmlns:cx5="http://schemas.microsoft.com/office/drawing/2016/5/11/chartex" xmlns:cx6="http://schemas.microsoft.com/office/drawing/2016/5/12/chartex" xmlns:cx7="http://schemas.microsoft.com/office/drawing/2016/5/13/chartex" xmlns:cx8="http://schemas.microsoft.com/office/drawing/2016/5/14/chartex" xmlns:mc="http://schemas.openxmlformats.org/markup-compatibility/2006" xmlns:aink="http://schemas.microsoft.com/office/drawing/2016/ink" xmlns:am3d="http://schemas.microsoft.com/office/drawing/2017/model3d" xmlns:o="urn:schemas-microsoft-com:office:office" xmlns:r="http://schemas.openxmlformats.org/officeDocument/2006/relationships" xmlns:m="http://schemas.openxmlformats.org/officeDocument/2006/math" xmlns:v="urn:schemas-microsoft-com:vml" xmlns:wp14="http://schemas.microsoft.com/office/word/2010/wordprocessingDrawing" xmlns:wp="http://schemas.openxmlformats.org/drawingml/2006/wordprocessingDrawing" xmlns:w10="urn:schemas-microsoft-com:office:word" xmlns:w="http://schemas.openxmlformats.org/wordprocessingml/2006/main" xmlns:w14="http://schemas.microsoft.com/office/word/2010/wordml" xmlns:w15="http://schemas.microsoft.com/office/word/2012/wordml" xmlns:w16cid="http://schemas.microsoft.com/office/word/2016/wordml/cid" xmlns:w16se="http://schemas.microsoft.com/office/word/2015/wordml/symex" xmlns:wpg="http://schemas.microsoft.com/office/word/2010/wordprocessingGroup" xmlns:wpi="http://schemas.microsoft.com/office/word/2010/wordprocessingInk" xmlns:wne="http://schemas.microsoft.com/office/word/2006/wordml" xmlns:wps="http://schemas.microsoft.com/office/word/2010/wordprocessingShape" mc:Ignorable="w14 w15 w16se w16cid wp14">
+  <w:p>
+    <w:pPr>
+      <w:pStyle w:val="Piedepgina"/>
+    </w:pPr>
+  </w:p>
+</w:ftr>
+</file>
+
 <file path=word/footnotes.xml><?xml version="1.0" encoding="utf-8"?>
-<w:footnotes xmlns:wpc="http://schemas.microsoft.com/office/word/2010/wordprocessingCanvas" xmlns:cx="http://schemas.microsoft.com/office/drawing/2014/chartex" xmlns:mc="http://schemas.openxmlformats.org/markup-compatibility/2006" xmlns:o="urn:schemas-microsoft-com:office:office" xmlns:r="http://schemas.openxmlformats.org/officeDocument/2006/relationships" xmlns:m="http://schemas.openxmlformats.org/officeDocument/2006/math" xmlns:v="urn:schemas-microsoft-com:vml" xmlns:wp14="http://schemas.microsoft.com/office/word/2010/wordprocessingDrawing" xmlns:wp="http://schemas.openxmlformats.org/drawingml/2006/wordprocessingDrawing" xmlns:w10="urn:schemas-microsoft-com:office:word" xmlns:w="http://schemas.openxmlformats.org/wordprocessingml/2006/main" xmlns:w14="http://schemas.microsoft.com/office/word/2010/wordml" xmlns:w15="http://schemas.microsoft.com/office/word/2012/wordml" xmlns:w16se="http://schemas.microsoft.com/office/word/2015/wordml/symex" xmlns:wpg="http://schemas.microsoft.com/office/word/2010/wordprocessingGroup" xmlns:wpi="http://schemas.microsoft.com/office/word/2010/wordprocessingInk" xmlns:wne="http://schemas.microsoft.com/office/word/2006/wordml" xmlns:wps="http://schemas.microsoft.com/office/word/2010/wordprocessingShape" mc:Ignorable="w14 w15 w16se wp14">
+<w:footnotes xmlns:wpc="http://schemas.microsoft.com/office/word/2010/wordprocessingCanvas" xmlns:cx="http://schemas.microsoft.com/office/drawing/2014/chartex" xmlns:cx1="http://schemas.microsoft.com/office/drawing/2015/9/8/chartex" xmlns:cx2="http://schemas.microsoft.com/office/drawing/2015/10/21/chartex" xmlns:cx3="http://schemas.microsoft.com/office/drawing/2016/5/9/chartex" xmlns:cx4="http://schemas.microsoft.com/office/drawing/2016/5/10/chartex" xmlns:cx5="http://schemas.microsoft.com/office/drawing/2016/5/11/chartex" xmlns:cx6="http://schemas.microsoft.com/office/drawing/2016/5/12/chartex" xmlns:cx7="http://schemas.microsoft.com/office/drawing/2016/5/13/chartex" xmlns:cx8="http://schemas.microsoft.com/office/drawing/2016/5/14/chartex" xmlns:mc="http://schemas.openxmlformats.org/markup-compatibility/2006" xmlns:aink="http://schemas.microsoft.com/office/drawing/2016/ink" xmlns:am3d="http://schemas.microsoft.com/office/drawing/2017/model3d" xmlns:o="urn:schemas-microsoft-com:office:office" xmlns:r="http://schemas.openxmlformats.org/officeDocument/2006/relationships" xmlns:m="http://schemas.openxmlformats.org/officeDocument/2006/math" xmlns:v="urn:schemas-microsoft-com:vml" xmlns:wp14="http://schemas.microsoft.com/office/word/2010/wordprocessingDrawing" xmlns:wp="http://schemas.openxmlformats.org/drawingml/2006/wordprocessingDrawing" xmlns:w10="urn:schemas-microsoft-com:office:word" xmlns:w="http://schemas.openxmlformats.org/wordprocessingml/2006/main" xmlns:w14="http://schemas.microsoft.com/office/word/2010/wordml" xmlns:w15="http://schemas.microsoft.com/office/word/2012/wordml" xmlns:w16cid="http://schemas.microsoft.com/office/word/2016/wordml/cid" xmlns:w16se="http://schemas.microsoft.com/office/word/2015/wordml/symex" xmlns:wpg="http://schemas.microsoft.com/office/word/2010/wordprocessingGroup" xmlns:wpi="http://schemas.microsoft.com/office/word/2010/wordprocessingInk" xmlns:wne="http://schemas.microsoft.com/office/word/2006/wordml" xmlns:wps="http://schemas.microsoft.com/office/word/2010/wordprocessingShape" mc:Ignorable="w14 w15 w16se w16cid wp14">
   <w:footnote w:type="separator" w:id="-1">
     <w:p>
       <w:pPr>
@@ -1177,7 +1183,17 @@
 </file>
 
 <file path=word/header1.xml><?xml version="1.0" encoding="utf-8"?>
-<w:hdr xmlns:wpc="http://schemas.microsoft.com/office/word/2010/wordprocessingCanvas" xmlns:cx="http://schemas.microsoft.com/office/drawing/2014/chartex" xmlns:mc="http://schemas.openxmlformats.org/markup-compatibility/2006" xmlns:o="urn:schemas-microsoft-com:office:office" xmlns:r="http://schemas.openxmlformats.org/officeDocument/2006/relationships" xmlns:m="http://schemas.openxmlformats.org/officeDocument/2006/math" xmlns:v="urn:schemas-microsoft-com:vml" xmlns:wp14="http://schemas.microsoft.com/office/word/2010/wordprocessingDrawing" xmlns:wp="http://schemas.openxmlformats.org/drawingml/2006/wordprocessingDrawing" xmlns:w10="urn:schemas-microsoft-com:office:word" xmlns:w="http://schemas.openxmlformats.org/wordprocessingml/2006/main" xmlns:w14="http://schemas.microsoft.com/office/word/2010/wordml" xmlns:w15="http://schemas.microsoft.com/office/word/2012/wordml" xmlns:w16se="http://schemas.microsoft.com/office/word/2015/wordml/symex" xmlns:wpg="http://schemas.microsoft.com/office/word/2010/wordprocessingGroup" xmlns:wpi="http://schemas.microsoft.com/office/word/2010/wordprocessingInk" xmlns:wne="http://schemas.microsoft.com/office/word/2006/wordml" xmlns:wps="http://schemas.microsoft.com/office/word/2010/wordprocessingShape" mc:Ignorable="w14 w15 w16se wp14">
+<w:hdr xmlns:wpc="http://schemas.microsoft.com/office/word/2010/wordprocessingCanvas" xmlns:cx="http://schemas.microsoft.com/office/drawing/2014/chartex" xmlns:cx1="http://schemas.microsoft.com/office/drawing/2015/9/8/chartex" xmlns:cx2="http://schemas.microsoft.com/office/drawing/2015/10/21/chartex" xmlns:cx3="http://schemas.microsoft.com/office/drawing/2016/5/9/chartex" xmlns:cx4="http://schemas.microsoft.com/office/drawing/2016/5/10/chartex" xmlns:cx5="http://schemas.microsoft.com/office/drawing/2016/5/11/chartex" xmlns:cx6="http://schemas.microsoft.com/office/drawing/2016/5/12/chartex" xmlns:cx7="http://schemas.microsoft.com/office/drawing/2016/5/13/chartex" xmlns:cx8="http://schemas.microsoft.com/office/drawing/2016/5/14/chartex" xmlns:mc="http://schemas.openxmlformats.org/markup-compatibility/2006" xmlns:aink="http://schemas.microsoft.com/office/drawing/2016/ink" xmlns:am3d="http://schemas.microsoft.com/office/drawing/2017/model3d" xmlns:o="urn:schemas-microsoft-com:office:office" xmlns:r="http://schemas.openxmlformats.org/officeDocument/2006/relationships" xmlns:m="http://schemas.openxmlformats.org/officeDocument/2006/math" xmlns:v="urn:schemas-microsoft-com:vml" xmlns:wp14="http://schemas.microsoft.com/office/word/2010/wordprocessingDrawing" xmlns:wp="http://schemas.openxmlformats.org/drawingml/2006/wordprocessingDrawing" xmlns:w10="urn:schemas-microsoft-com:office:word" xmlns:w="http://schemas.openxmlformats.org/wordprocessingml/2006/main" xmlns:w14="http://schemas.microsoft.com/office/word/2010/wordml" xmlns:w15="http://schemas.microsoft.com/office/word/2012/wordml" xmlns:w16cid="http://schemas.microsoft.com/office/word/2016/wordml/cid" xmlns:w16se="http://schemas.microsoft.com/office/word/2015/wordml/symex" xmlns:wpg="http://schemas.microsoft.com/office/word/2010/wordprocessingGroup" xmlns:wpi="http://schemas.microsoft.com/office/word/2010/wordprocessingInk" xmlns:wne="http://schemas.microsoft.com/office/word/2006/wordml" xmlns:wps="http://schemas.microsoft.com/office/word/2010/wordprocessingShape" mc:Ignorable="w14 w15 w16se w16cid wp14">
+  <w:p>
+    <w:pPr>
+      <w:pStyle w:val="Encabezado"/>
+    </w:pPr>
+  </w:p>
+</w:hdr>
+</file>
+
+<file path=word/header2.xml><?xml version="1.0" encoding="utf-8"?>
+<w:hdr xmlns:wpc="http://schemas.microsoft.com/office/word/2010/wordprocessingCanvas" xmlns:cx="http://schemas.microsoft.com/office/drawing/2014/chartex" xmlns:cx1="http://schemas.microsoft.com/office/drawing/2015/9/8/chartex" xmlns:cx2="http://schemas.microsoft.com/office/drawing/2015/10/21/chartex" xmlns:cx3="http://schemas.microsoft.com/office/drawing/2016/5/9/chartex" xmlns:cx4="http://schemas.microsoft.com/office/drawing/2016/5/10/chartex" xmlns:cx5="http://schemas.microsoft.com/office/drawing/2016/5/11/chartex" xmlns:cx6="http://schemas.microsoft.com/office/drawing/2016/5/12/chartex" xmlns:cx7="http://schemas.microsoft.com/office/drawing/2016/5/13/chartex" xmlns:cx8="http://schemas.microsoft.com/office/drawing/2016/5/14/chartex" xmlns:mc="http://schemas.openxmlformats.org/markup-compatibility/2006" xmlns:aink="http://schemas.microsoft.com/office/drawing/2016/ink" xmlns:am3d="http://schemas.microsoft.com/office/drawing/2017/model3d" xmlns:o="urn:schemas-microsoft-com:office:office" xmlns:r="http://schemas.openxmlformats.org/officeDocument/2006/relationships" xmlns:m="http://schemas.openxmlformats.org/officeDocument/2006/math" xmlns:v="urn:schemas-microsoft-com:vml" xmlns:wp14="http://schemas.microsoft.com/office/word/2010/wordprocessingDrawing" xmlns:wp="http://schemas.openxmlformats.org/drawingml/2006/wordprocessingDrawing" xmlns:w10="urn:schemas-microsoft-com:office:word" xmlns:w="http://schemas.openxmlformats.org/wordprocessingml/2006/main" xmlns:w14="http://schemas.microsoft.com/office/word/2010/wordml" xmlns:w15="http://schemas.microsoft.com/office/word/2012/wordml" xmlns:w16cid="http://schemas.microsoft.com/office/word/2016/wordml/cid" xmlns:w16se="http://schemas.microsoft.com/office/word/2015/wordml/symex" xmlns:wpg="http://schemas.microsoft.com/office/word/2010/wordprocessingGroup" xmlns:wpi="http://schemas.microsoft.com/office/word/2010/wordprocessingInk" xmlns:wne="http://schemas.microsoft.com/office/word/2006/wordml" xmlns:wps="http://schemas.microsoft.com/office/word/2010/wordprocessingShape" mc:Ignorable="w14 w15 w16se w16cid wp14">
   <w:p>
     <w:pPr>
       <w:pStyle w:val="Encabezado"/>
@@ -1188,6 +1204,184 @@
         <w:sz w:val="28"/>
       </w:rPr>
     </w:pPr>
+    <w:r>
+      <w:rPr>
+        <w:rFonts w:ascii="Arial Narrow" w:hAnsi="Arial Narrow"/>
+        <w:b/>
+        <w:noProof/>
+        <w:sz w:val="17"/>
+        <w:szCs w:val="17"/>
+      </w:rPr>
+      <mc:AlternateContent>
+        <mc:Choice Requires="wps">
+          <w:drawing>
+            <wp:anchor distT="45720" distB="45720" distL="114300" distR="114300" simplePos="0" relativeHeight="251663360" behindDoc="0" locked="0" layoutInCell="1" allowOverlap="1" wp14:anchorId="259D2153" wp14:editId="181445F2">
+              <wp:simplePos x="0" y="0"/>
+              <wp:positionH relativeFrom="margin">
+                <wp:posOffset>4646044</wp:posOffset>
+              </wp:positionH>
+              <wp:positionV relativeFrom="paragraph">
+                <wp:posOffset>55944</wp:posOffset>
+              </wp:positionV>
+              <wp:extent cx="1108464" cy="402336"/>
+              <wp:effectExtent l="0" t="0" r="0" b="0"/>
+              <wp:wrapNone/>
+              <wp:docPr id="217" name="Cuadro de texto 2"/>
+              <wp:cNvGraphicFramePr>
+                <a:graphicFrameLocks xmlns:a="http://schemas.openxmlformats.org/drawingml/2006/main"/>
+              </wp:cNvGraphicFramePr>
+              <a:graphic xmlns:a="http://schemas.openxmlformats.org/drawingml/2006/main">
+                <a:graphicData uri="http://schemas.microsoft.com/office/word/2010/wordprocessingShape">
+                  <wps:wsp>
+                    <wps:cNvSpPr txBox="1">
+                      <a:spLocks noChangeArrowheads="1"/>
+                    </wps:cNvSpPr>
+                    <wps:spPr bwMode="auto">
+                      <a:xfrm>
+                        <a:off x="0" y="0"/>
+                        <a:ext cx="1108464" cy="402336"/>
+                      </a:xfrm>
+                      <a:prstGeom prst="rect">
+                        <a:avLst/>
+                      </a:prstGeom>
+                      <a:noFill/>
+                      <a:ln w="9525">
+                        <a:noFill/>
+                        <a:miter lim="800000"/>
+                        <a:headEnd/>
+                        <a:tailEnd/>
+                      </a:ln>
+                    </wps:spPr>
+                    <wps:txbx>
+                      <w:txbxContent>
+                        <w:p>
+                          <w:pPr>
+                            <w:jc w:val="center"/>
+                            <w:rPr>
+                              <w:sz w:val="18"/>
+                            </w:rPr>
+                          </w:pPr>
+                          <w:bookmarkStart w:id="0" w:name="_GoBack"/>
+                          <w:r>
+                            <w:rPr>
+                              <w:sz w:val="18"/>
+                              <w:highlight w:val="yellow"/>
+                            </w:rPr>
+                            <w:t>${</w:t>
+                          </w:r>
+                          <w:proofErr w:type="spellStart"/>
+                          <w:r>
+                            <w:rPr>
+                              <w:sz w:val="18"/>
+                              <w:highlight w:val="yellow"/>
+                            </w:rPr>
+                            <w:t>c</w:t>
+                          </w:r>
+                          <w:r>
+                            <w:rPr>
+                              <w:sz w:val="18"/>
+                              <w:highlight w:val="yellow"/>
+                            </w:rPr>
+                            <w:t>o</w:t>
+                          </w:r>
+                          <w:r>
+                            <w:rPr>
+                              <w:sz w:val="18"/>
+                              <w:highlight w:val="yellow"/>
+                            </w:rPr>
+                            <w:t>digo_barras</w:t>
+                          </w:r>
+                          <w:proofErr w:type="spellEnd"/>
+                          <w:r>
+                            <w:rPr>
+                              <w:sz w:val="18"/>
+                              <w:highlight w:val="yellow"/>
+                            </w:rPr>
+                            <w:t>}</w:t>
+                          </w:r>
+                          <w:bookmarkEnd w:id="0"/>
+                        </w:p>
+                      </w:txbxContent>
+                    </wps:txbx>
+                    <wps:bodyPr rot="0" vert="horz" wrap="square" lIns="91440" tIns="45720" rIns="91440" bIns="45720" anchor="t" anchorCtr="0">
+                      <a:noAutofit/>
+                    </wps:bodyPr>
+                  </wps:wsp>
+                </a:graphicData>
+              </a:graphic>
+              <wp14:sizeRelH relativeFrom="margin">
+                <wp14:pctWidth>0</wp14:pctWidth>
+              </wp14:sizeRelH>
+              <wp14:sizeRelV relativeFrom="margin">
+                <wp14:pctHeight>0</wp14:pctHeight>
+              </wp14:sizeRelV>
+            </wp:anchor>
+          </w:drawing>
+        </mc:Choice>
+        <mc:Fallback>
+          <w:pict>
+            <v:shapetype w14:anchorId="259D2153" id="_x0000_t202" coordsize="21600,21600" o:spt="202" path="m,l,21600r21600,l21600,xe">
+              <v:stroke joinstyle="miter"/>
+              <v:path gradientshapeok="t" o:connecttype="rect"/>
+            </v:shapetype>
+            <v:shape id="Cuadro de texto 2" o:spid="_x0000_s1026" type="#_x0000_t202" style="position:absolute;left:0;text-align:left;margin-left:365.85pt;margin-top:4.4pt;width:87.3pt;height:31.7pt;z-index:251663360;visibility:visible;mso-wrap-style:square;mso-width-percent:0;mso-height-percent:0;mso-wrap-distance-left:9pt;mso-wrap-distance-top:3.6pt;mso-wrap-distance-right:9pt;mso-wrap-distance-bottom:3.6pt;mso-position-horizontal:absolute;mso-position-horizontal-relative:margin;mso-position-vertical:absolute;mso-position-vertical-relative:text;mso-width-percent:0;mso-height-percent:0;mso-width-relative:margin;mso-height-relative:margin;v-text-anchor:top" o:gfxdata="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" filled="f" stroked="f">
+              <v:textbox>
+                <w:txbxContent>
+                  <w:p>
+                    <w:pPr>
+                      <w:jc w:val="center"/>
+                      <w:rPr>
+                        <w:sz w:val="18"/>
+                      </w:rPr>
+                    </w:pPr>
+                    <w:bookmarkStart w:id="1" w:name="_GoBack"/>
+                    <w:r>
+                      <w:rPr>
+                        <w:sz w:val="18"/>
+                        <w:highlight w:val="yellow"/>
+                      </w:rPr>
+                      <w:t>${</w:t>
+                    </w:r>
+                    <w:proofErr w:type="spellStart"/>
+                    <w:r>
+                      <w:rPr>
+                        <w:sz w:val="18"/>
+                        <w:highlight w:val="yellow"/>
+                      </w:rPr>
+                      <w:t>c</w:t>
+                    </w:r>
+                    <w:r>
+                      <w:rPr>
+                        <w:sz w:val="18"/>
+                        <w:highlight w:val="yellow"/>
+                      </w:rPr>
+                      <w:t>o</w:t>
+                    </w:r>
+                    <w:r>
+                      <w:rPr>
+                        <w:sz w:val="18"/>
+                        <w:highlight w:val="yellow"/>
+                      </w:rPr>
+                      <w:t>digo_barras</w:t>
+                    </w:r>
+                    <w:proofErr w:type="spellEnd"/>
+                    <w:r>
+                      <w:rPr>
+                        <w:sz w:val="18"/>
+                        <w:highlight w:val="yellow"/>
+                      </w:rPr>
+                      <w:t>}</w:t>
+                    </w:r>
+                    <w:bookmarkEnd w:id="1"/>
+                  </w:p>
+                </w:txbxContent>
+              </v:textbox>
+              <w10:wrap anchorx="margin"/>
+            </v:shape>
+          </w:pict>
+        </mc:Fallback>
+      </mc:AlternateContent>
+    </w:r>
     <w:r>
       <w:rPr>
         <w:noProof/>
@@ -1281,7 +1475,23 @@
         <w:rFonts w:ascii="Arial Narrow" w:hAnsi="Arial Narrow"/>
         <w:sz w:val="20"/>
       </w:rPr>
-      <w:t>Ley de Creación N° 23757</w:t>
+      <w:t xml:space="preserve">Ley de Creación </w:t>
+    </w:r>
+    <w:proofErr w:type="spellStart"/>
+    <w:r>
+      <w:rPr>
+        <w:rFonts w:ascii="Arial Narrow" w:hAnsi="Arial Narrow"/>
+        <w:sz w:val="20"/>
+      </w:rPr>
+      <w:t>N°</w:t>
+    </w:r>
+    <w:proofErr w:type="spellEnd"/>
+    <w:r>
+      <w:rPr>
+        <w:rFonts w:ascii="Arial Narrow" w:hAnsi="Arial Narrow"/>
+        <w:sz w:val="20"/>
+      </w:rPr>
+      <w:t xml:space="preserve"> 23757</w:t>
     </w:r>
   </w:p>
   <w:p>
@@ -1348,13 +1558,23 @@
       </w:rPr>
       <w:t xml:space="preserve"> </w:t>
     </w:r>
+    <w:proofErr w:type="spellStart"/>
     <w:r>
       <w:rPr>
         <w:rFonts w:ascii="Arial Narrow" w:hAnsi="Arial Narrow"/>
         <w:b/>
         <w:sz w:val="20"/>
       </w:rPr>
-      <w:t xml:space="preserve">N° </w:t>
+      <w:t>N°</w:t>
+    </w:r>
+    <w:proofErr w:type="spellEnd"/>
+    <w:r>
+      <w:rPr>
+        <w:rFonts w:ascii="Arial Narrow" w:hAnsi="Arial Narrow"/>
+        <w:b/>
+        <w:sz w:val="20"/>
+      </w:rPr>
+      <w:t xml:space="preserve"> </w:t>
     </w:r>
     <w:r>
       <w:rPr>
@@ -1403,6 +1623,7 @@
         <w:tab w:val="right" w:pos="8787"/>
       </w:tabs>
       <w:spacing w:before="120"/>
+      <w:jc w:val="right"/>
       <w:rPr>
         <w:rFonts w:ascii="Arial Narrow" w:hAnsi="Arial Narrow"/>
         <w:sz w:val="20"/>
@@ -1457,8 +1678,18 @@
 </w:hdr>
 </file>
 
+<file path=word/header3.xml><?xml version="1.0" encoding="utf-8"?>
+<w:hdr xmlns:wpc="http://schemas.microsoft.com/office/word/2010/wordprocessingCanvas" xmlns:cx="http://schemas.microsoft.com/office/drawing/2014/chartex" xmlns:cx1="http://schemas.microsoft.com/office/drawing/2015/9/8/chartex" xmlns:cx2="http://schemas.microsoft.com/office/drawing/2015/10/21/chartex" xmlns:cx3="http://schemas.microsoft.com/office/drawing/2016/5/9/chartex" xmlns:cx4="http://schemas.microsoft.com/office/drawing/2016/5/10/chartex" xmlns:cx5="http://schemas.microsoft.com/office/drawing/2016/5/11/chartex" xmlns:cx6="http://schemas.microsoft.com/office/drawing/2016/5/12/chartex" xmlns:cx7="http://schemas.microsoft.com/office/drawing/2016/5/13/chartex" xmlns:cx8="http://schemas.microsoft.com/office/drawing/2016/5/14/chartex" xmlns:mc="http://schemas.openxmlformats.org/markup-compatibility/2006" xmlns:aink="http://schemas.microsoft.com/office/drawing/2016/ink" xmlns:am3d="http://schemas.microsoft.com/office/drawing/2017/model3d" xmlns:o="urn:schemas-microsoft-com:office:office" xmlns:r="http://schemas.openxmlformats.org/officeDocument/2006/relationships" xmlns:m="http://schemas.openxmlformats.org/officeDocument/2006/math" xmlns:v="urn:schemas-microsoft-com:vml" xmlns:wp14="http://schemas.microsoft.com/office/word/2010/wordprocessingDrawing" xmlns:wp="http://schemas.openxmlformats.org/drawingml/2006/wordprocessingDrawing" xmlns:w10="urn:schemas-microsoft-com:office:word" xmlns:w="http://schemas.openxmlformats.org/wordprocessingml/2006/main" xmlns:w14="http://schemas.microsoft.com/office/word/2010/wordml" xmlns:w15="http://schemas.microsoft.com/office/word/2012/wordml" xmlns:w16cid="http://schemas.microsoft.com/office/word/2016/wordml/cid" xmlns:w16se="http://schemas.microsoft.com/office/word/2015/wordml/symex" xmlns:wpg="http://schemas.microsoft.com/office/word/2010/wordprocessingGroup" xmlns:wpi="http://schemas.microsoft.com/office/word/2010/wordprocessingInk" xmlns:wne="http://schemas.microsoft.com/office/word/2006/wordml" xmlns:wps="http://schemas.microsoft.com/office/word/2010/wordprocessingShape" mc:Ignorable="w14 w15 w16se w16cid wp14">
+  <w:p>
+    <w:pPr>
+      <w:pStyle w:val="Encabezado"/>
+    </w:pPr>
+  </w:p>
+</w:hdr>
+</file>
+
 <file path=word/numbering.xml><?xml version="1.0" encoding="utf-8"?>
-<w:numbering xmlns:wpc="http://schemas.microsoft.com/office/word/2010/wordprocessingCanvas" xmlns:cx="http://schemas.microsoft.com/office/drawing/2014/chartex" xmlns:mc="http://schemas.openxmlformats.org/markup-compatibility/2006" xmlns:o="urn:schemas-microsoft-com:office:office" xmlns:r="http://schemas.openxmlformats.org/officeDocument/2006/relationships" xmlns:m="http://schemas.openxmlformats.org/officeDocument/2006/math" xmlns:v="urn:schemas-microsoft-com:vml" xmlns:wp14="http://schemas.microsoft.com/office/word/2010/wordprocessingDrawing" xmlns:wp="http://schemas.openxmlformats.org/drawingml/2006/wordprocessingDrawing" xmlns:w10="urn:schemas-microsoft-com:office:word" xmlns:w="http://schemas.openxmlformats.org/wordprocessingml/2006/main" xmlns:w14="http://schemas.microsoft.com/office/word/2010/wordml" xmlns:w15="http://schemas.microsoft.com/office/word/2012/wordml" xmlns:w16se="http://schemas.microsoft.com/office/word/2015/wordml/symex" xmlns:wpg="http://schemas.microsoft.com/office/word/2010/wordprocessingGroup" xmlns:wpi="http://schemas.microsoft.com/office/word/2010/wordprocessingInk" xmlns:wne="http://schemas.microsoft.com/office/word/2006/wordml" xmlns:wps="http://schemas.microsoft.com/office/word/2010/wordprocessingShape" mc:Ignorable="w14 w15 w16se wp14">
+<w:numbering xmlns:wpc="http://schemas.microsoft.com/office/word/2010/wordprocessingCanvas" xmlns:cx="http://schemas.microsoft.com/office/drawing/2014/chartex" xmlns:cx1="http://schemas.microsoft.com/office/drawing/2015/9/8/chartex" xmlns:cx2="http://schemas.microsoft.com/office/drawing/2015/10/21/chartex" xmlns:cx3="http://schemas.microsoft.com/office/drawing/2016/5/9/chartex" xmlns:cx4="http://schemas.microsoft.com/office/drawing/2016/5/10/chartex" xmlns:cx5="http://schemas.microsoft.com/office/drawing/2016/5/11/chartex" xmlns:cx6="http://schemas.microsoft.com/office/drawing/2016/5/12/chartex" xmlns:cx7="http://schemas.microsoft.com/office/drawing/2016/5/13/chartex" xmlns:cx8="http://schemas.microsoft.com/office/drawing/2016/5/14/chartex" xmlns:mc="http://schemas.openxmlformats.org/markup-compatibility/2006" xmlns:aink="http://schemas.microsoft.com/office/drawing/2016/ink" xmlns:am3d="http://schemas.microsoft.com/office/drawing/2017/model3d" xmlns:o="urn:schemas-microsoft-com:office:office" xmlns:r="http://schemas.openxmlformats.org/officeDocument/2006/relationships" xmlns:m="http://schemas.openxmlformats.org/officeDocument/2006/math" xmlns:v="urn:schemas-microsoft-com:vml" xmlns:wp14="http://schemas.microsoft.com/office/word/2010/wordprocessingDrawing" xmlns:wp="http://schemas.openxmlformats.org/drawingml/2006/wordprocessingDrawing" xmlns:w10="urn:schemas-microsoft-com:office:word" xmlns:w="http://schemas.openxmlformats.org/wordprocessingml/2006/main" xmlns:w14="http://schemas.microsoft.com/office/word/2010/wordml" xmlns:w15="http://schemas.microsoft.com/office/word/2012/wordml" xmlns:w16cid="http://schemas.microsoft.com/office/word/2016/wordml/cid" xmlns:w16se="http://schemas.microsoft.com/office/word/2015/wordml/symex" xmlns:wpg="http://schemas.microsoft.com/office/word/2010/wordprocessingGroup" xmlns:wpi="http://schemas.microsoft.com/office/word/2010/wordprocessingInk" xmlns:wne="http://schemas.microsoft.com/office/word/2006/wordml" xmlns:wps="http://schemas.microsoft.com/office/word/2010/wordprocessingShape" mc:Ignorable="w14 w15 w16se w16cid wp14">
   <w:abstractNum w:abstractNumId="0" w15:restartNumberingAfterBreak="0">
     <w:nsid w:val="65A23230"/>
     <w:multiLevelType w:val="hybridMultilevel"/>
@@ -1557,7 +1788,7 @@
 </file>
 
 <file path=word/styles.xml><?xml version="1.0" encoding="utf-8"?>
-<w:styles xmlns:mc="http://schemas.openxmlformats.org/markup-compatibility/2006" xmlns:r="http://schemas.openxmlformats.org/officeDocument/2006/relationships" xmlns:w="http://schemas.openxmlformats.org/wordprocessingml/2006/main" xmlns:w14="http://schemas.microsoft.com/office/word/2010/wordml" xmlns:w15="http://schemas.microsoft.com/office/word/2012/wordml" xmlns:w16se="http://schemas.microsoft.com/office/word/2015/wordml/symex" mc:Ignorable="w14 w15 w16se">
+<w:styles xmlns:mc="http://schemas.openxmlformats.org/markup-compatibility/2006" xmlns:r="http://schemas.openxmlformats.org/officeDocument/2006/relationships" xmlns:w="http://schemas.openxmlformats.org/wordprocessingml/2006/main" xmlns:w14="http://schemas.microsoft.com/office/word/2010/wordml" xmlns:w15="http://schemas.microsoft.com/office/word/2012/wordml" xmlns:w16cid="http://schemas.microsoft.com/office/word/2016/wordml/cid" xmlns:w16se="http://schemas.microsoft.com/office/word/2015/wordml/symex" mc:Ignorable="w14 w15 w16se w16cid">
   <w:docDefaults>
     <w:rPrDefault>
       <w:rPr>
@@ -1573,7 +1804,7 @@
       </w:pPr>
     </w:pPrDefault>
   </w:docDefaults>
-  <w:latentStyles w:defLockedState="0" w:defUIPriority="99" w:defSemiHidden="0" w:defUnhideWhenUsed="0" w:defQFormat="0" w:count="371">
+  <w:latentStyles w:defLockedState="0" w:defUIPriority="99" w:defSemiHidden="0" w:defUnhideWhenUsed="0" w:defQFormat="0" w:count="375">
     <w:lsdException w:name="Normal" w:uiPriority="0" w:qFormat="1"/>
     <w:lsdException w:name="heading 1" w:uiPriority="9" w:qFormat="1"/>
     <w:lsdException w:name="heading 2" w:semiHidden="1" w:uiPriority="9" w:unhideWhenUsed="1" w:qFormat="1"/>
@@ -1945,6 +2176,10 @@
     <w:lsdException w:name="List Table 5 Dark Accent 6" w:uiPriority="50"/>
     <w:lsdException w:name="List Table 6 Colorful Accent 6" w:uiPriority="51"/>
     <w:lsdException w:name="List Table 7 Colorful Accent 6" w:uiPriority="52"/>
+    <w:lsdException w:name="Mention" w:semiHidden="1" w:unhideWhenUsed="1"/>
+    <w:lsdException w:name="Smart Hyperlink" w:semiHidden="1" w:unhideWhenUsed="1"/>
+    <w:lsdException w:name="Hashtag" w:semiHidden="1" w:unhideWhenUsed="1"/>
+    <w:lsdException w:name="Unresolved Mention" w:semiHidden="1" w:unhideWhenUsed="1"/>
   </w:latentStyles>
   <w:style w:type="paragraph" w:default="1" w:styleId="Normal">
     <w:name w:val="Normal"/>
@@ -2354,7 +2589,7 @@
 </file>
 
 <file path=customXml/itemProps1.xml><?xml version="1.0" encoding="utf-8"?>
-<ds:datastoreItem xmlns:ds="http://schemas.openxmlformats.org/officeDocument/2006/customXml" ds:itemID="{11561406-0E00-49B4-B652-490FCE768363}">
+<ds:datastoreItem xmlns:ds="http://schemas.openxmlformats.org/officeDocument/2006/customXml" ds:itemID="{310C95CE-CDF7-46A4-80FB-358EA564D3D9}">
   <ds:schemaRefs>
     <ds:schemaRef ds:uri="http://schemas.openxmlformats.org/officeDocument/2006/bibliography"/>
   </ds:schemaRefs>

</xml_diff>